<commit_message>
04/05/23 Consultas Avanzadas Inzunza Becerra Eitan
</commit_message>
<xml_diff>
--- a/parcial2/Consultas avanzadas MYSQL.docx
+++ b/parcial2/Consultas avanzadas MYSQL.docx
@@ -1,6 +1,6 @@
 
 <file path=word/document.xml><?xml version="1.0" encoding="utf-8"?>
-<w:document xmlns:wpc="http://schemas.microsoft.com/office/word/2010/wordprocessingCanvas" xmlns:cx="http://schemas.microsoft.com/office/drawing/2014/chartex" xmlns:cx1="http://schemas.microsoft.com/office/drawing/2015/9/8/chartex" xmlns:cx2="http://schemas.microsoft.com/office/drawing/2015/10/21/chartex" xmlns:cx3="http://schemas.microsoft.com/office/drawing/2016/5/9/chartex" xmlns:cx4="http://schemas.microsoft.com/office/drawing/2016/5/10/chartex" xmlns:cx5="http://schemas.microsoft.com/office/drawing/2016/5/11/chartex" xmlns:cx6="http://schemas.microsoft.com/office/drawing/2016/5/12/chartex" xmlns:cx7="http://schemas.microsoft.com/office/drawing/2016/5/13/chartex" xmlns:cx8="http://schemas.microsoft.com/office/drawing/2016/5/14/chartex" xmlns:mc="http://schemas.openxmlformats.org/markup-compatibility/2006" xmlns:aink="http://schemas.microsoft.com/office/drawing/2016/ink" xmlns:am3d="http://schemas.microsoft.com/office/drawing/2017/model3d" xmlns:o="urn:schemas-microsoft-com:office:office" xmlns:r="http://schemas.openxmlformats.org/officeDocument/2006/relationships" xmlns:m="http://schemas.openxmlformats.org/officeDocument/2006/math" xmlns:v="urn:schemas-microsoft-com:vml" xmlns:wp14="http://schemas.microsoft.com/office/word/2010/wordprocessingDrawing" xmlns:wp="http://schemas.openxmlformats.org/drawingml/2006/wordprocessingDrawing" xmlns:w10="urn:schemas-microsoft-com:office:word" xmlns:w="http://schemas.openxmlformats.org/wordprocessingml/2006/main" xmlns:w14="http://schemas.microsoft.com/office/word/2010/wordml" xmlns:w15="http://schemas.microsoft.com/office/word/2012/wordml" xmlns:w16cex="http://schemas.microsoft.com/office/word/2018/wordml/cex" xmlns:w16cid="http://schemas.microsoft.com/office/word/2016/wordml/cid" xmlns:w16="http://schemas.microsoft.com/office/word/2018/wordml" xmlns:w16sdtdh="http://schemas.microsoft.com/office/word/2020/wordml/sdtdatahash" xmlns:w16se="http://schemas.microsoft.com/office/word/2015/wordml/symex" xmlns:wpg="http://schemas.microsoft.com/office/word/2010/wordprocessingGroup" xmlns:wpi="http://schemas.microsoft.com/office/word/2010/wordprocessingInk" xmlns:wne="http://schemas.microsoft.com/office/word/2006/wordml" xmlns:wps="http://schemas.microsoft.com/office/word/2010/wordprocessingShape" mc:Ignorable="w14 w15 w16se w16cid w16 w16cex w16sdtdh wp14">
+<w:document xmlns:wpc="http://schemas.microsoft.com/office/word/2010/wordprocessingCanvas" xmlns:cx="http://schemas.microsoft.com/office/drawing/2014/chartex" xmlns:mc="http://schemas.openxmlformats.org/markup-compatibility/2006" xmlns:o="urn:schemas-microsoft-com:office:office" xmlns:r="http://schemas.openxmlformats.org/officeDocument/2006/relationships" xmlns:m="http://schemas.openxmlformats.org/officeDocument/2006/math" xmlns:v="urn:schemas-microsoft-com:vml" xmlns:wp14="http://schemas.microsoft.com/office/word/2010/wordprocessingDrawing" xmlns:wp="http://schemas.openxmlformats.org/drawingml/2006/wordprocessingDrawing" xmlns:w10="urn:schemas-microsoft-com:office:word" xmlns:w="http://schemas.openxmlformats.org/wordprocessingml/2006/main" xmlns:w14="http://schemas.microsoft.com/office/word/2010/wordml" xmlns:w15="http://schemas.microsoft.com/office/word/2012/wordml" xmlns:w16se="http://schemas.microsoft.com/office/word/2015/wordml/symex" xmlns:wpg="http://schemas.microsoft.com/office/word/2010/wordprocessingGroup" xmlns:wpi="http://schemas.microsoft.com/office/word/2010/wordprocessingInk" xmlns:wne="http://schemas.microsoft.com/office/word/2006/wordml" xmlns:wps="http://schemas.microsoft.com/office/word/2010/wordprocessingShape" mc:Ignorable="w14 w15 w16se wp14">
   <w:body>
     <w:p>
       <w:pPr>
@@ -1066,18 +1066,7 @@
           <w:szCs w:val="20"/>
           <w:shd w:val="clear" w:color="auto" w:fill="E5E5E5"/>
         </w:rPr>
-        <w:t> </w:t>
-      </w:r>
-      <w:proofErr w:type="gramStart"/>
-      <w:r>
-        <w:rPr>
-          <w:rFonts w:ascii="Courier New" w:hAnsi="Courier New" w:cs="Courier New"/>
-          <w:color w:val="444444"/>
-          <w:sz w:val="20"/>
-          <w:szCs w:val="20"/>
-          <w:shd w:val="clear" w:color="auto" w:fill="E5E5E5"/>
-        </w:rPr>
-        <w:t>usuarios</w:t>
+        <w:t> usuarios</w:t>
       </w:r>
       <w:r>
         <w:rPr>
@@ -1090,7 +1079,6 @@
         </w:rPr>
         <w:t>.nombre</w:t>
       </w:r>
-      <w:proofErr w:type="gramEnd"/>
       <w:r>
         <w:rPr>
           <w:rFonts w:ascii="Courier New" w:hAnsi="Courier New" w:cs="Courier New"/>
@@ -1383,7 +1371,18 @@
           <w:szCs w:val="20"/>
           <w:shd w:val="clear" w:color="auto" w:fill="E5E5E5"/>
         </w:rPr>
-        <w:t> favoritas</w:t>
+        <w:t> </w:t>
+      </w:r>
+      <w:proofErr w:type="spellStart"/>
+      <w:r>
+        <w:rPr>
+          <w:rFonts w:ascii="Courier New" w:hAnsi="Courier New" w:cs="Courier New"/>
+          <w:color w:val="444444"/>
+          <w:sz w:val="20"/>
+          <w:szCs w:val="20"/>
+          <w:shd w:val="clear" w:color="auto" w:fill="E5E5E5"/>
+        </w:rPr>
+        <w:t>favoritas</w:t>
       </w:r>
       <w:r>
         <w:rPr>
@@ -1396,6 +1395,7 @@
         </w:rPr>
         <w:t>.cancion_id</w:t>
       </w:r>
+      <w:proofErr w:type="spellEnd"/>
       <w:r>
         <w:rPr>
           <w:rStyle w:val="cm-operator"/>
@@ -1446,42 +1446,90 @@
           <w:sz w:val="28"/>
         </w:rPr>
       </w:pPr>
+      <w:r>
+        <w:rPr>
+          <w:sz w:val="28"/>
+        </w:rPr>
+        <w:t xml:space="preserve">#4 Obtener listado de </w:t>
+      </w:r>
+      <w:proofErr w:type="spellStart"/>
+      <w:r>
+        <w:rPr>
+          <w:sz w:val="28"/>
+        </w:rPr>
+        <w:t>playlist</w:t>
+      </w:r>
+      <w:proofErr w:type="spellEnd"/>
+      <w:r>
+        <w:rPr>
+          <w:sz w:val="28"/>
+        </w:rPr>
+        <w:t xml:space="preserve"> y el total de canciones que tiene</w:t>
+      </w:r>
     </w:p>
     <w:p>
       <w:pPr>
         <w:rPr>
-          <w:sz w:val="28"/>
-        </w:rPr>
-      </w:pPr>
-      <w:r>
-        <w:rPr>
-          <w:sz w:val="28"/>
-        </w:rPr>
-        <w:t xml:space="preserve">#4 Obtener listado de </w:t>
-      </w:r>
-      <w:proofErr w:type="spellStart"/>
-      <w:r>
-        <w:rPr>
-          <w:sz w:val="28"/>
-        </w:rPr>
-        <w:t>playlist</w:t>
-      </w:r>
-      <w:proofErr w:type="spellEnd"/>
-      <w:r>
-        <w:rPr>
-          <w:sz w:val="28"/>
-        </w:rPr>
-        <w:t xml:space="preserve"> y el total de canciones que tiene</w:t>
-      </w:r>
-    </w:p>
-    <w:p>
-      <w:pPr>
-        <w:rPr>
           <w:rFonts w:ascii="Arial" w:hAnsi="Arial" w:cs="Arial"/>
           <w:sz w:val="28"/>
         </w:rPr>
       </w:pPr>
-      <w:hyperlink r:id="rId11" w:tgtFrame="mysql_doc" w:history="1">
+      <w:r>
+        <w:rPr>
+          <w:noProof/>
+          <w:lang w:eastAsia="es-MX"/>
+        </w:rPr>
+        <w:drawing>
+          <wp:anchor distT="0" distB="0" distL="114300" distR="114300" simplePos="0" relativeHeight="251661312" behindDoc="0" locked="0" layoutInCell="1" allowOverlap="1" wp14:anchorId="35EAAC60" wp14:editId="23178B92">
+            <wp:simplePos x="0" y="0"/>
+            <wp:positionH relativeFrom="column">
+              <wp:posOffset>-299085</wp:posOffset>
+            </wp:positionH>
+            <wp:positionV relativeFrom="paragraph">
+              <wp:posOffset>732155</wp:posOffset>
+            </wp:positionV>
+            <wp:extent cx="5612130" cy="3155315"/>
+            <wp:effectExtent l="0" t="0" r="7620" b="6985"/>
+            <wp:wrapSquare wrapText="bothSides"/>
+            <wp:docPr id="4" name="Imagen 4"/>
+            <wp:cNvGraphicFramePr>
+              <a:graphicFrameLocks xmlns:a="http://schemas.openxmlformats.org/drawingml/2006/main" noChangeAspect="1"/>
+            </wp:cNvGraphicFramePr>
+            <a:graphic xmlns:a="http://schemas.openxmlformats.org/drawingml/2006/main">
+              <a:graphicData uri="http://schemas.openxmlformats.org/drawingml/2006/picture">
+                <pic:pic xmlns:pic="http://schemas.openxmlformats.org/drawingml/2006/picture">
+                  <pic:nvPicPr>
+                    <pic:cNvPr id="1" name=""/>
+                    <pic:cNvPicPr/>
+                  </pic:nvPicPr>
+                  <pic:blipFill>
+                    <a:blip r:embed="rId11" cstate="print">
+                      <a:extLst>
+                        <a:ext uri="{28A0092B-C50C-407E-A947-70E740481C1C}">
+                          <a14:useLocalDpi xmlns:a14="http://schemas.microsoft.com/office/drawing/2010/main" val="0"/>
+                        </a:ext>
+                      </a:extLst>
+                    </a:blip>
+                    <a:stretch>
+                      <a:fillRect/>
+                    </a:stretch>
+                  </pic:blipFill>
+                  <pic:spPr>
+                    <a:xfrm>
+                      <a:off x="0" y="0"/>
+                      <a:ext cx="5612130" cy="3155315"/>
+                    </a:xfrm>
+                    <a:prstGeom prst="rect">
+                      <a:avLst/>
+                    </a:prstGeom>
+                  </pic:spPr>
+                </pic:pic>
+              </a:graphicData>
+            </a:graphic>
+          </wp:anchor>
+        </w:drawing>
+      </w:r>
+      <w:hyperlink r:id="rId12" w:tgtFrame="mysql_doc" w:history="1">
         <w:r>
           <w:rPr>
             <w:rStyle w:val="Hipervnculo"/>
@@ -1536,7 +1584,7 @@
         </w:rPr>
         <w:t> </w:t>
       </w:r>
-      <w:hyperlink r:id="rId12" w:tgtFrame="mysql_doc" w:history="1">
+      <w:hyperlink r:id="rId13" w:tgtFrame="mysql_doc" w:history="1">
         <w:r>
           <w:rPr>
             <w:rStyle w:val="Hipervnculo"/>
@@ -1925,7 +1973,18 @@
           <w:szCs w:val="20"/>
           <w:shd w:val="clear" w:color="auto" w:fill="E5E5E5"/>
         </w:rPr>
-        <w:t> playlist</w:t>
+        <w:t> </w:t>
+      </w:r>
+      <w:proofErr w:type="spellStart"/>
+      <w:r>
+        <w:rPr>
+          <w:rFonts w:ascii="Courier New" w:hAnsi="Courier New" w:cs="Courier New"/>
+          <w:color w:val="444444"/>
+          <w:sz w:val="20"/>
+          <w:szCs w:val="20"/>
+          <w:shd w:val="clear" w:color="auto" w:fill="E5E5E5"/>
+        </w:rPr>
+        <w:t>playlist</w:t>
       </w:r>
       <w:r>
         <w:rPr>
@@ -1938,6 +1997,7 @@
         </w:rPr>
         <w:t>.nombre</w:t>
       </w:r>
+      <w:proofErr w:type="spellEnd"/>
       <w:r>
         <w:rPr>
           <w:rStyle w:val="cm-punctuation"/>
@@ -1956,82 +2016,26 @@
           <w:sz w:val="28"/>
         </w:rPr>
       </w:pPr>
+      <w:r>
+        <w:rPr>
+          <w:sz w:val="28"/>
+        </w:rPr>
+        <w:lastRenderedPageBreak/>
+        <w:t xml:space="preserve">#5 Obtener el total de canciones por genero </w:t>
+      </w:r>
     </w:p>
     <w:p>
       <w:pPr>
         <w:rPr>
-          <w:sz w:val="28"/>
+          <w:rStyle w:val="cm-punctuation"/>
+          <w:rFonts w:ascii="Courier New" w:hAnsi="Courier New" w:cs="Courier New"/>
+          <w:color w:val="444444"/>
+          <w:sz w:val="20"/>
+          <w:szCs w:val="20"/>
+          <w:shd w:val="clear" w:color="auto" w:fill="E5E5E5"/>
         </w:rPr>
       </w:pPr>
-    </w:p>
-    <w:p>
-      <w:pPr>
-        <w:rPr>
-          <w:sz w:val="28"/>
-        </w:rPr>
-      </w:pPr>
-    </w:p>
-    <w:p>
-      <w:pPr>
-        <w:rPr>
-          <w:sz w:val="28"/>
-        </w:rPr>
-      </w:pPr>
-    </w:p>
-    <w:p>
-      <w:pPr>
-        <w:rPr>
-          <w:sz w:val="28"/>
-        </w:rPr>
-      </w:pPr>
-    </w:p>
-    <w:p>
-      <w:pPr>
-        <w:rPr>
-          <w:sz w:val="28"/>
-        </w:rPr>
-      </w:pPr>
-    </w:p>
-    <w:p>
-      <w:pPr>
-        <w:rPr>
-          <w:sz w:val="28"/>
-        </w:rPr>
-      </w:pPr>
-    </w:p>
-    <w:p>
-      <w:pPr>
-        <w:rPr>
-          <w:sz w:val="28"/>
-        </w:rPr>
-      </w:pPr>
-    </w:p>
-    <w:p>
-      <w:pPr>
-        <w:rPr>
-          <w:sz w:val="28"/>
-        </w:rPr>
-      </w:pPr>
-      <w:r>
-        <w:rPr>
-          <w:sz w:val="28"/>
-        </w:rPr>
-        <w:lastRenderedPageBreak/>
-        <w:t xml:space="preserve">#5 Obtener el total de canciones por genero </w:t>
-      </w:r>
-    </w:p>
-    <w:p>
-      <w:pPr>
-        <w:rPr>
-          <w:rStyle w:val="cm-punctuation"/>
-          <w:rFonts w:ascii="Courier New" w:hAnsi="Courier New" w:cs="Courier New"/>
-          <w:color w:val="444444"/>
-          <w:sz w:val="20"/>
-          <w:szCs w:val="20"/>
-          <w:shd w:val="clear" w:color="auto" w:fill="E5E5E5"/>
-        </w:rPr>
-      </w:pPr>
-      <w:hyperlink r:id="rId13" w:tgtFrame="mysql_doc" w:history="1">
+      <w:hyperlink r:id="rId14" w:tgtFrame="mysql_doc" w:history="1">
         <w:r>
           <w:rPr>
             <w:rStyle w:val="Hipervnculo"/>
@@ -2086,7 +2090,7 @@
         </w:rPr>
         <w:t> </w:t>
       </w:r>
-      <w:hyperlink r:id="rId14" w:tgtFrame="mysql_doc" w:history="1">
+      <w:hyperlink r:id="rId15" w:tgtFrame="mysql_doc" w:history="1">
         <w:r>
           <w:rPr>
             <w:rStyle w:val="Hipervnculo"/>
@@ -2349,7 +2353,18 @@
           <w:szCs w:val="20"/>
           <w:shd w:val="clear" w:color="auto" w:fill="E5E5E5"/>
         </w:rPr>
-        <w:t> generos</w:t>
+        <w:t> </w:t>
+      </w:r>
+      <w:proofErr w:type="spellStart"/>
+      <w:r>
+        <w:rPr>
+          <w:rFonts w:ascii="Courier New" w:hAnsi="Courier New" w:cs="Courier New"/>
+          <w:color w:val="444444"/>
+          <w:sz w:val="20"/>
+          <w:szCs w:val="20"/>
+          <w:shd w:val="clear" w:color="auto" w:fill="E5E5E5"/>
+        </w:rPr>
+        <w:t>generos</w:t>
       </w:r>
       <w:r>
         <w:rPr>
@@ -2362,6 +2377,7 @@
         </w:rPr>
         <w:t>.nombre</w:t>
       </w:r>
+      <w:proofErr w:type="spellEnd"/>
       <w:r>
         <w:rPr>
           <w:rStyle w:val="cm-punctuation"/>
@@ -2377,9 +2393,68 @@
     <w:p>
       <w:pPr>
         <w:rPr>
-          <w:sz w:val="28"/>
+          <w:rFonts w:ascii="Courier New" w:hAnsi="Courier New" w:cs="Courier New"/>
+          <w:color w:val="444444"/>
+          <w:sz w:val="20"/>
+          <w:szCs w:val="20"/>
+          <w:shd w:val="clear" w:color="auto" w:fill="E5E5E5"/>
         </w:rPr>
       </w:pPr>
+      <w:r>
+        <w:rPr>
+          <w:noProof/>
+          <w:lang w:eastAsia="es-MX"/>
+        </w:rPr>
+        <w:drawing>
+          <wp:anchor distT="0" distB="0" distL="114300" distR="114300" simplePos="0" relativeHeight="251662336" behindDoc="0" locked="0" layoutInCell="1" allowOverlap="1" wp14:anchorId="05C2F7CA" wp14:editId="2C5F137E">
+            <wp:simplePos x="0" y="0"/>
+            <wp:positionH relativeFrom="column">
+              <wp:posOffset>-3810</wp:posOffset>
+            </wp:positionH>
+            <wp:positionV relativeFrom="paragraph">
+              <wp:posOffset>0</wp:posOffset>
+            </wp:positionV>
+            <wp:extent cx="5612130" cy="3155315"/>
+            <wp:effectExtent l="0" t="0" r="7620" b="6985"/>
+            <wp:wrapSquare wrapText="bothSides"/>
+            <wp:docPr id="5" name="Imagen 5"/>
+            <wp:cNvGraphicFramePr>
+              <a:graphicFrameLocks xmlns:a="http://schemas.openxmlformats.org/drawingml/2006/main" noChangeAspect="1"/>
+            </wp:cNvGraphicFramePr>
+            <a:graphic xmlns:a="http://schemas.openxmlformats.org/drawingml/2006/main">
+              <a:graphicData uri="http://schemas.openxmlformats.org/drawingml/2006/picture">
+                <pic:pic xmlns:pic="http://schemas.openxmlformats.org/drawingml/2006/picture">
+                  <pic:nvPicPr>
+                    <pic:cNvPr id="1" name=""/>
+                    <pic:cNvPicPr/>
+                  </pic:nvPicPr>
+                  <pic:blipFill>
+                    <a:blip r:embed="rId16" cstate="print">
+                      <a:extLst>
+                        <a:ext uri="{28A0092B-C50C-407E-A947-70E740481C1C}">
+                          <a14:useLocalDpi xmlns:a14="http://schemas.microsoft.com/office/drawing/2010/main" val="0"/>
+                        </a:ext>
+                      </a:extLst>
+                    </a:blip>
+                    <a:stretch>
+                      <a:fillRect/>
+                    </a:stretch>
+                  </pic:blipFill>
+                  <pic:spPr>
+                    <a:xfrm>
+                      <a:off x="0" y="0"/>
+                      <a:ext cx="5612130" cy="3155315"/>
+                    </a:xfrm>
+                    <a:prstGeom prst="rect">
+                      <a:avLst/>
+                    </a:prstGeom>
+                  </pic:spPr>
+                </pic:pic>
+              </a:graphicData>
+            </a:graphic>
+          </wp:anchor>
+        </w:drawing>
+      </w:r>
     </w:p>
     <w:p>
       <w:pPr>
@@ -2387,53 +2462,100 @@
           <w:sz w:val="28"/>
         </w:rPr>
       </w:pPr>
+      <w:r>
+        <w:rPr>
+          <w:sz w:val="28"/>
+        </w:rPr>
+        <w:t xml:space="preserve">#6 Obtener listado de </w:t>
+      </w:r>
+      <w:proofErr w:type="spellStart"/>
+      <w:r>
+        <w:rPr>
+          <w:sz w:val="28"/>
+        </w:rPr>
+        <w:t>playlist</w:t>
+      </w:r>
+      <w:proofErr w:type="spellEnd"/>
+      <w:r>
+        <w:rPr>
+          <w:sz w:val="28"/>
+        </w:rPr>
+        <w:t xml:space="preserve">, el usuario que los creó de los usuarios que tienen membresía individual </w:t>
+      </w:r>
     </w:p>
     <w:p>
       <w:pPr>
         <w:rPr>
-          <w:sz w:val="28"/>
+          <w:rStyle w:val="cm-punctuation"/>
+          <w:rFonts w:ascii="Courier New" w:hAnsi="Courier New" w:cs="Courier New"/>
+          <w:color w:val="444444"/>
+          <w:sz w:val="20"/>
+          <w:szCs w:val="20"/>
+          <w:shd w:val="clear" w:color="auto" w:fill="E5E5E5"/>
         </w:rPr>
       </w:pPr>
-    </w:p>
-    <w:p>
-      <w:pPr>
-        <w:rPr>
-          <w:sz w:val="28"/>
-        </w:rPr>
-      </w:pPr>
-      <w:r>
-        <w:rPr>
-          <w:sz w:val="28"/>
-        </w:rPr>
-        <w:t xml:space="preserve">#6 Obtener listado de </w:t>
-      </w:r>
-      <w:proofErr w:type="spellStart"/>
-      <w:r>
-        <w:rPr>
-          <w:sz w:val="28"/>
-        </w:rPr>
-        <w:t>playlist</w:t>
-      </w:r>
-      <w:proofErr w:type="spellEnd"/>
-      <w:r>
-        <w:rPr>
-          <w:sz w:val="28"/>
-        </w:rPr>
-        <w:t xml:space="preserve">, el usuario que los creó de los usuarios que tienen membresía individual </w:t>
-      </w:r>
-    </w:p>
-    <w:p>
-      <w:pPr>
-        <w:rPr>
-          <w:rStyle w:val="cm-punctuation"/>
-          <w:rFonts w:ascii="Courier New" w:hAnsi="Courier New" w:cs="Courier New"/>
-          <w:color w:val="444444"/>
-          <w:sz w:val="20"/>
-          <w:szCs w:val="20"/>
-          <w:shd w:val="clear" w:color="auto" w:fill="E5E5E5"/>
-        </w:rPr>
-      </w:pPr>
-      <w:hyperlink r:id="rId15" w:tgtFrame="mysql_doc" w:history="1">
+      <w:r>
+        <w:rPr>
+          <w:noProof/>
+          <w:lang w:eastAsia="es-MX"/>
+        </w:rPr>
+        <w:drawing>
+          <wp:anchor distT="0" distB="0" distL="114300" distR="114300" simplePos="0" relativeHeight="251663360" behindDoc="0" locked="0" layoutInCell="1" allowOverlap="1" wp14:anchorId="168395F2" wp14:editId="4146B67D">
+            <wp:simplePos x="0" y="0"/>
+            <wp:positionH relativeFrom="column">
+              <wp:posOffset>-127635</wp:posOffset>
+            </wp:positionH>
+            <wp:positionV relativeFrom="paragraph">
+              <wp:posOffset>525780</wp:posOffset>
+            </wp:positionV>
+            <wp:extent cx="5153025" cy="2896870"/>
+            <wp:effectExtent l="0" t="0" r="9525" b="0"/>
+            <wp:wrapSquare wrapText="bothSides"/>
+            <wp:docPr id="6" name="Imagen 6"/>
+            <wp:cNvGraphicFramePr>
+              <a:graphicFrameLocks xmlns:a="http://schemas.openxmlformats.org/drawingml/2006/main" noChangeAspect="1"/>
+            </wp:cNvGraphicFramePr>
+            <a:graphic xmlns:a="http://schemas.openxmlformats.org/drawingml/2006/main">
+              <a:graphicData uri="http://schemas.openxmlformats.org/drawingml/2006/picture">
+                <pic:pic xmlns:pic="http://schemas.openxmlformats.org/drawingml/2006/picture">
+                  <pic:nvPicPr>
+                    <pic:cNvPr id="1" name=""/>
+                    <pic:cNvPicPr/>
+                  </pic:nvPicPr>
+                  <pic:blipFill>
+                    <a:blip r:embed="rId17" cstate="print">
+                      <a:extLst>
+                        <a:ext uri="{28A0092B-C50C-407E-A947-70E740481C1C}">
+                          <a14:useLocalDpi xmlns:a14="http://schemas.microsoft.com/office/drawing/2010/main" val="0"/>
+                        </a:ext>
+                      </a:extLst>
+                    </a:blip>
+                    <a:stretch>
+                      <a:fillRect/>
+                    </a:stretch>
+                  </pic:blipFill>
+                  <pic:spPr>
+                    <a:xfrm>
+                      <a:off x="0" y="0"/>
+                      <a:ext cx="5153025" cy="2896870"/>
+                    </a:xfrm>
+                    <a:prstGeom prst="rect">
+                      <a:avLst/>
+                    </a:prstGeom>
+                  </pic:spPr>
+                </pic:pic>
+              </a:graphicData>
+            </a:graphic>
+            <wp14:sizeRelH relativeFrom="margin">
+              <wp14:pctWidth>0</wp14:pctWidth>
+            </wp14:sizeRelH>
+            <wp14:sizeRelV relativeFrom="margin">
+              <wp14:pctHeight>0</wp14:pctHeight>
+            </wp14:sizeRelV>
+          </wp:anchor>
+        </w:drawing>
+      </w:r>
+      <w:hyperlink r:id="rId18" w:tgtFrame="mysql_doc" w:history="1">
         <w:r>
           <w:rPr>
             <w:rStyle w:val="Hipervnculo"/>
@@ -2453,18 +2575,7 @@
           <w:szCs w:val="20"/>
           <w:shd w:val="clear" w:color="auto" w:fill="E5E5E5"/>
         </w:rPr>
-        <w:t> </w:t>
-      </w:r>
-      <w:proofErr w:type="gramStart"/>
-      <w:r>
-        <w:rPr>
-          <w:rFonts w:ascii="Courier New" w:hAnsi="Courier New" w:cs="Courier New"/>
-          <w:color w:val="444444"/>
-          <w:sz w:val="20"/>
-          <w:szCs w:val="20"/>
-          <w:shd w:val="clear" w:color="auto" w:fill="E5E5E5"/>
-        </w:rPr>
-        <w:t>playlist</w:t>
+        <w:t> playlist</w:t>
       </w:r>
       <w:r>
         <w:rPr>
@@ -2477,7 +2588,6 @@
         </w:rPr>
         <w:t>.nombre</w:t>
       </w:r>
-      <w:proofErr w:type="gramEnd"/>
       <w:r>
         <w:rPr>
           <w:rStyle w:val="cm-punctuation"/>
@@ -2819,7 +2929,12 @@
     <w:p>
       <w:pPr>
         <w:rPr>
-          <w:sz w:val="28"/>
+          <w:rStyle w:val="cm-punctuation"/>
+          <w:rFonts w:ascii="Courier New" w:hAnsi="Courier New" w:cs="Courier New"/>
+          <w:color w:val="444444"/>
+          <w:sz w:val="20"/>
+          <w:szCs w:val="20"/>
+          <w:shd w:val="clear" w:color="auto" w:fill="E5E5E5"/>
         </w:rPr>
       </w:pPr>
     </w:p>
@@ -2878,77 +2993,25 @@
           <w:sz w:val="28"/>
         </w:rPr>
       </w:pPr>
+      <w:r>
+        <w:rPr>
+          <w:sz w:val="28"/>
+        </w:rPr>
+        <w:lastRenderedPageBreak/>
+        <w:t>#7 Listar álbumes con sus canciones y al género que pertenecen</w:t>
+      </w:r>
     </w:p>
     <w:p>
       <w:pPr>
         <w:rPr>
-          <w:sz w:val="28"/>
+          <w:rFonts w:ascii="Courier New" w:hAnsi="Courier New" w:cs="Courier New"/>
+          <w:color w:val="444444"/>
+          <w:sz w:val="20"/>
+          <w:szCs w:val="20"/>
+          <w:shd w:val="clear" w:color="auto" w:fill="E5E5E5"/>
         </w:rPr>
       </w:pPr>
-    </w:p>
-    <w:p>
-      <w:pPr>
-        <w:rPr>
-          <w:sz w:val="28"/>
-        </w:rPr>
-      </w:pPr>
-    </w:p>
-    <w:p>
-      <w:pPr>
-        <w:rPr>
-          <w:sz w:val="28"/>
-        </w:rPr>
-      </w:pPr>
-    </w:p>
-    <w:p>
-      <w:pPr>
-        <w:rPr>
-          <w:sz w:val="28"/>
-        </w:rPr>
-      </w:pPr>
-    </w:p>
-    <w:p>
-      <w:pPr>
-        <w:rPr>
-          <w:sz w:val="28"/>
-        </w:rPr>
-      </w:pPr>
-    </w:p>
-    <w:p>
-      <w:pPr>
-        <w:rPr>
-          <w:sz w:val="28"/>
-        </w:rPr>
-      </w:pPr>
-    </w:p>
-    <w:p>
-      <w:pPr>
-        <w:rPr>
-          <w:sz w:val="28"/>
-        </w:rPr>
-      </w:pPr>
-    </w:p>
-    <w:p>
-      <w:pPr>
-        <w:rPr>
-          <w:sz w:val="28"/>
-        </w:rPr>
-      </w:pPr>
-      <w:r>
-        <w:rPr>
-          <w:sz w:val="28"/>
-        </w:rPr>
-        <w:lastRenderedPageBreak/>
-        <w:t>#7 Listar álbumes con sus canciones y al género que pertenecen</w:t>
-      </w:r>
-    </w:p>
-    <w:p>
-      <w:pPr>
-        <w:rPr>
-          <w:sz w:val="28"/>
-        </w:rPr>
-      </w:pPr>
-      <w:hyperlink r:id="rId16" w:tgtFrame="_blank" w:history="1">
+      <w:hyperlink r:id="rId19" w:tgtFrame="_blank" w:history="1">
         <w:r>
           <w:rPr>
             <w:rStyle w:val="Hipervnculo"/>
@@ -2968,9 +3031,549 @@
           <w:szCs w:val="20"/>
           <w:shd w:val="clear" w:color="auto" w:fill="E5E5E5"/>
         </w:rPr>
-        <w:t> </w:t>
-      </w:r>
-      <w:proofErr w:type="gramStart"/>
+        <w:t> albumes</w:t>
+      </w:r>
+      <w:r>
+        <w:rPr>
+          <w:rFonts w:ascii="Courier New" w:hAnsi="Courier New" w:cs="Courier New"/>
+          <w:color w:val="0055AA"/>
+          <w:sz w:val="20"/>
+          <w:szCs w:val="20"/>
+          <w:shd w:val="clear" w:color="auto" w:fill="E5E5E5"/>
+        </w:rPr>
+        <w:t>.nombre</w:t>
+      </w:r>
+      <w:r>
+        <w:rPr>
+          <w:rFonts w:ascii="Courier New" w:hAnsi="Courier New" w:cs="Courier New"/>
+          <w:color w:val="444444"/>
+          <w:sz w:val="20"/>
+          <w:szCs w:val="20"/>
+          <w:shd w:val="clear" w:color="auto" w:fill="E5E5E5"/>
+        </w:rPr>
+        <w:t> </w:t>
+      </w:r>
+      <w:r>
+        <w:rPr>
+          <w:rFonts w:ascii="Courier New" w:hAnsi="Courier New" w:cs="Courier New"/>
+          <w:color w:val="770088"/>
+          <w:sz w:val="20"/>
+          <w:szCs w:val="20"/>
+          <w:shd w:val="clear" w:color="auto" w:fill="E5E5E5"/>
+        </w:rPr>
+        <w:t>AS</w:t>
+      </w:r>
+      <w:r>
+        <w:rPr>
+          <w:rFonts w:ascii="Courier New" w:hAnsi="Courier New" w:cs="Courier New"/>
+          <w:color w:val="444444"/>
+          <w:sz w:val="20"/>
+          <w:szCs w:val="20"/>
+          <w:shd w:val="clear" w:color="auto" w:fill="E5E5E5"/>
+        </w:rPr>
+        <w:t> Album, canciones</w:t>
+      </w:r>
+      <w:r>
+        <w:rPr>
+          <w:rFonts w:ascii="Courier New" w:hAnsi="Courier New" w:cs="Courier New"/>
+          <w:color w:val="0055AA"/>
+          <w:sz w:val="20"/>
+          <w:szCs w:val="20"/>
+          <w:shd w:val="clear" w:color="auto" w:fill="E5E5E5"/>
+        </w:rPr>
+        <w:t>.nombre</w:t>
+      </w:r>
+      <w:r>
+        <w:rPr>
+          <w:rFonts w:ascii="Courier New" w:hAnsi="Courier New" w:cs="Courier New"/>
+          <w:color w:val="444444"/>
+          <w:sz w:val="20"/>
+          <w:szCs w:val="20"/>
+          <w:shd w:val="clear" w:color="auto" w:fill="E5E5E5"/>
+        </w:rPr>
+        <w:t> </w:t>
+      </w:r>
+      <w:r>
+        <w:rPr>
+          <w:rFonts w:ascii="Courier New" w:hAnsi="Courier New" w:cs="Courier New"/>
+          <w:color w:val="770088"/>
+          <w:sz w:val="20"/>
+          <w:szCs w:val="20"/>
+          <w:shd w:val="clear" w:color="auto" w:fill="E5E5E5"/>
+        </w:rPr>
+        <w:t>AS</w:t>
+      </w:r>
+      <w:r>
+        <w:rPr>
+          <w:rFonts w:ascii="Courier New" w:hAnsi="Courier New" w:cs="Courier New"/>
+          <w:color w:val="444444"/>
+          <w:sz w:val="20"/>
+          <w:szCs w:val="20"/>
+          <w:shd w:val="clear" w:color="auto" w:fill="E5E5E5"/>
+        </w:rPr>
+        <w:t> Cancion, generos</w:t>
+      </w:r>
+      <w:r>
+        <w:rPr>
+          <w:rFonts w:ascii="Courier New" w:hAnsi="Courier New" w:cs="Courier New"/>
+          <w:color w:val="0055AA"/>
+          <w:sz w:val="20"/>
+          <w:szCs w:val="20"/>
+          <w:shd w:val="clear" w:color="auto" w:fill="E5E5E5"/>
+        </w:rPr>
+        <w:t>.nombre</w:t>
+      </w:r>
+      <w:r>
+        <w:rPr>
+          <w:rFonts w:ascii="Courier New" w:hAnsi="Courier New" w:cs="Courier New"/>
+          <w:color w:val="444444"/>
+          <w:sz w:val="20"/>
+          <w:szCs w:val="20"/>
+          <w:shd w:val="clear" w:color="auto" w:fill="E5E5E5"/>
+        </w:rPr>
+        <w:t> </w:t>
+      </w:r>
+      <w:r>
+        <w:rPr>
+          <w:rFonts w:ascii="Courier New" w:hAnsi="Courier New" w:cs="Courier New"/>
+          <w:color w:val="770088"/>
+          <w:sz w:val="20"/>
+          <w:szCs w:val="20"/>
+          <w:shd w:val="clear" w:color="auto" w:fill="E5E5E5"/>
+        </w:rPr>
+        <w:t>AS</w:t>
+      </w:r>
+      <w:r>
+        <w:rPr>
+          <w:rFonts w:ascii="Courier New" w:hAnsi="Courier New" w:cs="Courier New"/>
+          <w:color w:val="444444"/>
+          <w:sz w:val="20"/>
+          <w:szCs w:val="20"/>
+          <w:shd w:val="clear" w:color="auto" w:fill="E5E5E5"/>
+        </w:rPr>
+        <w:t> Genero </w:t>
+      </w:r>
+      <w:r>
+        <w:rPr>
+          <w:rFonts w:ascii="Courier New" w:hAnsi="Courier New" w:cs="Courier New"/>
+          <w:color w:val="770088"/>
+          <w:sz w:val="20"/>
+          <w:szCs w:val="20"/>
+          <w:shd w:val="clear" w:color="auto" w:fill="E5E5E5"/>
+        </w:rPr>
+        <w:t>FROM</w:t>
+      </w:r>
+      <w:r>
+        <w:rPr>
+          <w:rFonts w:ascii="Courier New" w:hAnsi="Courier New" w:cs="Courier New"/>
+          <w:color w:val="444444"/>
+          <w:sz w:val="20"/>
+          <w:szCs w:val="20"/>
+          <w:shd w:val="clear" w:color="auto" w:fill="E5E5E5"/>
+        </w:rPr>
+        <w:t> albumes </w:t>
+      </w:r>
+      <w:r>
+        <w:rPr>
+          <w:rFonts w:ascii="Courier New" w:hAnsi="Courier New" w:cs="Courier New"/>
+          <w:color w:val="770088"/>
+          <w:sz w:val="20"/>
+          <w:szCs w:val="20"/>
+          <w:shd w:val="clear" w:color="auto" w:fill="E5E5E5"/>
+        </w:rPr>
+        <w:t>INNER</w:t>
+      </w:r>
+      <w:r>
+        <w:rPr>
+          <w:rFonts w:ascii="Courier New" w:hAnsi="Courier New" w:cs="Courier New"/>
+          <w:color w:val="444444"/>
+          <w:sz w:val="20"/>
+          <w:szCs w:val="20"/>
+          <w:shd w:val="clear" w:color="auto" w:fill="E5E5E5"/>
+        </w:rPr>
+        <w:t> </w:t>
+      </w:r>
+      <w:r>
+        <w:rPr>
+          <w:rFonts w:ascii="Courier New" w:hAnsi="Courier New" w:cs="Courier New"/>
+          <w:color w:val="770088"/>
+          <w:sz w:val="20"/>
+          <w:szCs w:val="20"/>
+          <w:shd w:val="clear" w:color="auto" w:fill="E5E5E5"/>
+        </w:rPr>
+        <w:t>JOIN</w:t>
+      </w:r>
+      <w:r>
+        <w:rPr>
+          <w:rFonts w:ascii="Courier New" w:hAnsi="Courier New" w:cs="Courier New"/>
+          <w:color w:val="444444"/>
+          <w:sz w:val="20"/>
+          <w:szCs w:val="20"/>
+          <w:shd w:val="clear" w:color="auto" w:fill="E5E5E5"/>
+        </w:rPr>
+        <w:t> album_canciones </w:t>
+      </w:r>
+      <w:r>
+        <w:rPr>
+          <w:rFonts w:ascii="Courier New" w:hAnsi="Courier New" w:cs="Courier New"/>
+          <w:color w:val="770088"/>
+          <w:sz w:val="20"/>
+          <w:szCs w:val="20"/>
+          <w:shd w:val="clear" w:color="auto" w:fill="E5E5E5"/>
+        </w:rPr>
+        <w:t>ON</w:t>
+      </w:r>
+      <w:r>
+        <w:rPr>
+          <w:rFonts w:ascii="Courier New" w:hAnsi="Courier New" w:cs="Courier New"/>
+          <w:color w:val="444444"/>
+          <w:sz w:val="20"/>
+          <w:szCs w:val="20"/>
+          <w:shd w:val="clear" w:color="auto" w:fill="E5E5E5"/>
+        </w:rPr>
+        <w:t> album_canciones</w:t>
+      </w:r>
+      <w:r>
+        <w:rPr>
+          <w:rFonts w:ascii="Courier New" w:hAnsi="Courier New" w:cs="Courier New"/>
+          <w:color w:val="0055AA"/>
+          <w:sz w:val="20"/>
+          <w:szCs w:val="20"/>
+          <w:shd w:val="clear" w:color="auto" w:fill="E5E5E5"/>
+        </w:rPr>
+        <w:t>.album_id</w:t>
+      </w:r>
+      <w:r>
+        <w:rPr>
+          <w:rFonts w:ascii="Courier New" w:hAnsi="Courier New" w:cs="Courier New"/>
+          <w:color w:val="444444"/>
+          <w:sz w:val="20"/>
+          <w:szCs w:val="20"/>
+          <w:shd w:val="clear" w:color="auto" w:fill="E5E5E5"/>
+        </w:rPr>
+        <w:t> </w:t>
+      </w:r>
+      <w:r>
+        <w:rPr>
+          <w:rFonts w:ascii="Courier New" w:hAnsi="Courier New" w:cs="Courier New"/>
+          <w:color w:val="FF00FF"/>
+          <w:sz w:val="20"/>
+          <w:szCs w:val="20"/>
+          <w:shd w:val="clear" w:color="auto" w:fill="E5E5E5"/>
+        </w:rPr>
+        <w:t>=</w:t>
+      </w:r>
+      <w:r>
+        <w:rPr>
+          <w:rFonts w:ascii="Courier New" w:hAnsi="Courier New" w:cs="Courier New"/>
+          <w:color w:val="444444"/>
+          <w:sz w:val="20"/>
+          <w:szCs w:val="20"/>
+          <w:shd w:val="clear" w:color="auto" w:fill="E5E5E5"/>
+        </w:rPr>
+        <w:t> albumes</w:t>
+      </w:r>
+      <w:r>
+        <w:rPr>
+          <w:rFonts w:ascii="Courier New" w:hAnsi="Courier New" w:cs="Courier New"/>
+          <w:color w:val="0055AA"/>
+          <w:sz w:val="20"/>
+          <w:szCs w:val="20"/>
+          <w:shd w:val="clear" w:color="auto" w:fill="E5E5E5"/>
+        </w:rPr>
+        <w:t>.id</w:t>
+      </w:r>
+      <w:r>
+        <w:rPr>
+          <w:rFonts w:ascii="Courier New" w:hAnsi="Courier New" w:cs="Courier New"/>
+          <w:color w:val="444444"/>
+          <w:sz w:val="20"/>
+          <w:szCs w:val="20"/>
+          <w:shd w:val="clear" w:color="auto" w:fill="E5E5E5"/>
+        </w:rPr>
+        <w:t> </w:t>
+      </w:r>
+      <w:r>
+        <w:rPr>
+          <w:rFonts w:ascii="Courier New" w:hAnsi="Courier New" w:cs="Courier New"/>
+          <w:color w:val="770088"/>
+          <w:sz w:val="20"/>
+          <w:szCs w:val="20"/>
+          <w:shd w:val="clear" w:color="auto" w:fill="E5E5E5"/>
+        </w:rPr>
+        <w:t>INNER</w:t>
+      </w:r>
+      <w:r>
+        <w:rPr>
+          <w:rFonts w:ascii="Courier New" w:hAnsi="Courier New" w:cs="Courier New"/>
+          <w:color w:val="444444"/>
+          <w:sz w:val="20"/>
+          <w:szCs w:val="20"/>
+          <w:shd w:val="clear" w:color="auto" w:fill="E5E5E5"/>
+        </w:rPr>
+        <w:t> </w:t>
+      </w:r>
+      <w:r>
+        <w:rPr>
+          <w:rFonts w:ascii="Courier New" w:hAnsi="Courier New" w:cs="Courier New"/>
+          <w:color w:val="770088"/>
+          <w:sz w:val="20"/>
+          <w:szCs w:val="20"/>
+          <w:shd w:val="clear" w:color="auto" w:fill="E5E5E5"/>
+        </w:rPr>
+        <w:t>JOIN</w:t>
+      </w:r>
+      <w:r>
+        <w:rPr>
+          <w:rFonts w:ascii="Courier New" w:hAnsi="Courier New" w:cs="Courier New"/>
+          <w:color w:val="444444"/>
+          <w:sz w:val="20"/>
+          <w:szCs w:val="20"/>
+          <w:shd w:val="clear" w:color="auto" w:fill="E5E5E5"/>
+        </w:rPr>
+        <w:t> canciones </w:t>
+      </w:r>
+      <w:r>
+        <w:rPr>
+          <w:rFonts w:ascii="Courier New" w:hAnsi="Courier New" w:cs="Courier New"/>
+          <w:color w:val="770088"/>
+          <w:sz w:val="20"/>
+          <w:szCs w:val="20"/>
+          <w:shd w:val="clear" w:color="auto" w:fill="E5E5E5"/>
+        </w:rPr>
+        <w:t>ON</w:t>
+      </w:r>
+      <w:r>
+        <w:rPr>
+          <w:rFonts w:ascii="Courier New" w:hAnsi="Courier New" w:cs="Courier New"/>
+          <w:color w:val="444444"/>
+          <w:sz w:val="20"/>
+          <w:szCs w:val="20"/>
+          <w:shd w:val="clear" w:color="auto" w:fill="E5E5E5"/>
+        </w:rPr>
+        <w:t> album_canciones</w:t>
+      </w:r>
+      <w:r>
+        <w:rPr>
+          <w:rFonts w:ascii="Courier New" w:hAnsi="Courier New" w:cs="Courier New"/>
+          <w:color w:val="0055AA"/>
+          <w:sz w:val="20"/>
+          <w:szCs w:val="20"/>
+          <w:shd w:val="clear" w:color="auto" w:fill="E5E5E5"/>
+        </w:rPr>
+        <w:t>.cancion_id</w:t>
+      </w:r>
+      <w:r>
+        <w:rPr>
+          <w:rFonts w:ascii="Courier New" w:hAnsi="Courier New" w:cs="Courier New"/>
+          <w:color w:val="444444"/>
+          <w:sz w:val="20"/>
+          <w:szCs w:val="20"/>
+          <w:shd w:val="clear" w:color="auto" w:fill="E5E5E5"/>
+        </w:rPr>
+        <w:t> </w:t>
+      </w:r>
+      <w:r>
+        <w:rPr>
+          <w:rFonts w:ascii="Courier New" w:hAnsi="Courier New" w:cs="Courier New"/>
+          <w:color w:val="FF00FF"/>
+          <w:sz w:val="20"/>
+          <w:szCs w:val="20"/>
+          <w:shd w:val="clear" w:color="auto" w:fill="E5E5E5"/>
+        </w:rPr>
+        <w:t>=</w:t>
+      </w:r>
+      <w:r>
+        <w:rPr>
+          <w:rFonts w:ascii="Courier New" w:hAnsi="Courier New" w:cs="Courier New"/>
+          <w:color w:val="444444"/>
+          <w:sz w:val="20"/>
+          <w:szCs w:val="20"/>
+          <w:shd w:val="clear" w:color="auto" w:fill="E5E5E5"/>
+        </w:rPr>
+        <w:t> canciones</w:t>
+      </w:r>
+      <w:r>
+        <w:rPr>
+          <w:rFonts w:ascii="Courier New" w:hAnsi="Courier New" w:cs="Courier New"/>
+          <w:color w:val="0055AA"/>
+          <w:sz w:val="20"/>
+          <w:szCs w:val="20"/>
+          <w:shd w:val="clear" w:color="auto" w:fill="E5E5E5"/>
+        </w:rPr>
+        <w:t>.id</w:t>
+      </w:r>
+      <w:r>
+        <w:rPr>
+          <w:rFonts w:ascii="Courier New" w:hAnsi="Courier New" w:cs="Courier New"/>
+          <w:color w:val="444444"/>
+          <w:sz w:val="20"/>
+          <w:szCs w:val="20"/>
+          <w:shd w:val="clear" w:color="auto" w:fill="E5E5E5"/>
+        </w:rPr>
+        <w:t> </w:t>
+      </w:r>
+      <w:r>
+        <w:rPr>
+          <w:rFonts w:ascii="Courier New" w:hAnsi="Courier New" w:cs="Courier New"/>
+          <w:color w:val="770088"/>
+          <w:sz w:val="20"/>
+          <w:szCs w:val="20"/>
+          <w:shd w:val="clear" w:color="auto" w:fill="E5E5E5"/>
+        </w:rPr>
+        <w:t>INNER</w:t>
+      </w:r>
+      <w:r>
+        <w:rPr>
+          <w:rFonts w:ascii="Courier New" w:hAnsi="Courier New" w:cs="Courier New"/>
+          <w:color w:val="444444"/>
+          <w:sz w:val="20"/>
+          <w:szCs w:val="20"/>
+          <w:shd w:val="clear" w:color="auto" w:fill="E5E5E5"/>
+        </w:rPr>
+        <w:t> </w:t>
+      </w:r>
+      <w:r>
+        <w:rPr>
+          <w:rFonts w:ascii="Courier New" w:hAnsi="Courier New" w:cs="Courier New"/>
+          <w:color w:val="770088"/>
+          <w:sz w:val="20"/>
+          <w:szCs w:val="20"/>
+          <w:shd w:val="clear" w:color="auto" w:fill="E5E5E5"/>
+        </w:rPr>
+        <w:t>JOIN</w:t>
+      </w:r>
+      <w:r>
+        <w:rPr>
+          <w:rFonts w:ascii="Courier New" w:hAnsi="Courier New" w:cs="Courier New"/>
+          <w:color w:val="444444"/>
+          <w:sz w:val="20"/>
+          <w:szCs w:val="20"/>
+          <w:shd w:val="clear" w:color="auto" w:fill="E5E5E5"/>
+        </w:rPr>
+        <w:t> generos </w:t>
+      </w:r>
+      <w:r>
+        <w:rPr>
+          <w:rFonts w:ascii="Courier New" w:hAnsi="Courier New" w:cs="Courier New"/>
+          <w:color w:val="770088"/>
+          <w:sz w:val="20"/>
+          <w:szCs w:val="20"/>
+          <w:shd w:val="clear" w:color="auto" w:fill="E5E5E5"/>
+        </w:rPr>
+        <w:t>ON</w:t>
+      </w:r>
+      <w:r>
+        <w:rPr>
+          <w:rFonts w:ascii="Courier New" w:hAnsi="Courier New" w:cs="Courier New"/>
+          <w:color w:val="444444"/>
+          <w:sz w:val="20"/>
+          <w:szCs w:val="20"/>
+          <w:shd w:val="clear" w:color="auto" w:fill="E5E5E5"/>
+        </w:rPr>
+        <w:t> canciones</w:t>
+      </w:r>
+      <w:r>
+        <w:rPr>
+          <w:rFonts w:ascii="Courier New" w:hAnsi="Courier New" w:cs="Courier New"/>
+          <w:color w:val="0055AA"/>
+          <w:sz w:val="20"/>
+          <w:szCs w:val="20"/>
+          <w:shd w:val="clear" w:color="auto" w:fill="E5E5E5"/>
+        </w:rPr>
+        <w:t>.genero_id</w:t>
+      </w:r>
+      <w:r>
+        <w:rPr>
+          <w:rFonts w:ascii="Courier New" w:hAnsi="Courier New" w:cs="Courier New"/>
+          <w:color w:val="444444"/>
+          <w:sz w:val="20"/>
+          <w:szCs w:val="20"/>
+          <w:shd w:val="clear" w:color="auto" w:fill="E5E5E5"/>
+        </w:rPr>
+        <w:t> </w:t>
+      </w:r>
+      <w:r>
+        <w:rPr>
+          <w:rFonts w:ascii="Courier New" w:hAnsi="Courier New" w:cs="Courier New"/>
+          <w:color w:val="FF00FF"/>
+          <w:sz w:val="20"/>
+          <w:szCs w:val="20"/>
+          <w:shd w:val="clear" w:color="auto" w:fill="E5E5E5"/>
+        </w:rPr>
+        <w:t>=</w:t>
+      </w:r>
+      <w:r>
+        <w:rPr>
+          <w:rFonts w:ascii="Courier New" w:hAnsi="Courier New" w:cs="Courier New"/>
+          <w:color w:val="444444"/>
+          <w:sz w:val="20"/>
+          <w:szCs w:val="20"/>
+          <w:shd w:val="clear" w:color="auto" w:fill="E5E5E5"/>
+        </w:rPr>
+        <w:t> generos</w:t>
+      </w:r>
+      <w:r>
+        <w:rPr>
+          <w:rFonts w:ascii="Courier New" w:hAnsi="Courier New" w:cs="Courier New"/>
+          <w:color w:val="0055AA"/>
+          <w:sz w:val="20"/>
+          <w:szCs w:val="20"/>
+          <w:shd w:val="clear" w:color="auto" w:fill="E5E5E5"/>
+        </w:rPr>
+        <w:t>.id</w:t>
+      </w:r>
+      <w:r>
+        <w:rPr>
+          <w:rFonts w:ascii="Courier New" w:hAnsi="Courier New" w:cs="Courier New"/>
+          <w:color w:val="444444"/>
+          <w:sz w:val="20"/>
+          <w:szCs w:val="20"/>
+          <w:shd w:val="clear" w:color="auto" w:fill="E5E5E5"/>
+        </w:rPr>
+        <w:t> </w:t>
+      </w:r>
+      <w:r>
+        <w:rPr>
+          <w:rFonts w:ascii="Courier New" w:hAnsi="Courier New" w:cs="Courier New"/>
+          <w:color w:val="770088"/>
+          <w:sz w:val="20"/>
+          <w:szCs w:val="20"/>
+          <w:shd w:val="clear" w:color="auto" w:fill="E5E5E5"/>
+        </w:rPr>
+        <w:t>GROUP</w:t>
+      </w:r>
+      <w:r>
+        <w:rPr>
+          <w:rFonts w:ascii="Courier New" w:hAnsi="Courier New" w:cs="Courier New"/>
+          <w:color w:val="444444"/>
+          <w:sz w:val="20"/>
+          <w:szCs w:val="20"/>
+          <w:shd w:val="clear" w:color="auto" w:fill="E5E5E5"/>
+        </w:rPr>
+        <w:t> </w:t>
+      </w:r>
+      <w:r>
+        <w:rPr>
+          <w:rFonts w:ascii="Courier New" w:hAnsi="Courier New" w:cs="Courier New"/>
+          <w:color w:val="770088"/>
+          <w:sz w:val="20"/>
+          <w:szCs w:val="20"/>
+          <w:shd w:val="clear" w:color="auto" w:fill="E5E5E5"/>
+        </w:rPr>
+        <w:t>BY</w:t>
+      </w:r>
+      <w:r>
+        <w:rPr>
+          <w:rFonts w:ascii="Courier New" w:hAnsi="Courier New" w:cs="Courier New"/>
+          <w:color w:val="444444"/>
+          <w:sz w:val="20"/>
+          <w:szCs w:val="20"/>
+          <w:shd w:val="clear" w:color="auto" w:fill="E5E5E5"/>
+        </w:rPr>
+        <w:t> </w:t>
+      </w:r>
+      <w:proofErr w:type="spellStart"/>
       <w:r>
         <w:rPr>
           <w:rFonts w:ascii="Courier New" w:hAnsi="Courier New" w:cs="Courier New"/>
@@ -2991,547 +3594,7 @@
         </w:rPr>
         <w:t>.nombre</w:t>
       </w:r>
-      <w:proofErr w:type="gramEnd"/>
-      <w:r>
-        <w:rPr>
-          <w:rFonts w:ascii="Courier New" w:hAnsi="Courier New" w:cs="Courier New"/>
-          <w:color w:val="444444"/>
-          <w:sz w:val="20"/>
-          <w:szCs w:val="20"/>
-          <w:shd w:val="clear" w:color="auto" w:fill="E5E5E5"/>
-        </w:rPr>
-        <w:t> </w:t>
-      </w:r>
-      <w:r>
-        <w:rPr>
-          <w:rFonts w:ascii="Courier New" w:hAnsi="Courier New" w:cs="Courier New"/>
-          <w:color w:val="770088"/>
-          <w:sz w:val="20"/>
-          <w:szCs w:val="20"/>
-          <w:shd w:val="clear" w:color="auto" w:fill="E5E5E5"/>
-        </w:rPr>
-        <w:t>AS</w:t>
-      </w:r>
-      <w:r>
-        <w:rPr>
-          <w:rFonts w:ascii="Courier New" w:hAnsi="Courier New" w:cs="Courier New"/>
-          <w:color w:val="444444"/>
-          <w:sz w:val="20"/>
-          <w:szCs w:val="20"/>
-          <w:shd w:val="clear" w:color="auto" w:fill="E5E5E5"/>
-        </w:rPr>
-        <w:t> Album, canciones</w:t>
-      </w:r>
-      <w:r>
-        <w:rPr>
-          <w:rFonts w:ascii="Courier New" w:hAnsi="Courier New" w:cs="Courier New"/>
-          <w:color w:val="0055AA"/>
-          <w:sz w:val="20"/>
-          <w:szCs w:val="20"/>
-          <w:shd w:val="clear" w:color="auto" w:fill="E5E5E5"/>
-        </w:rPr>
-        <w:t>.nombre</w:t>
-      </w:r>
-      <w:r>
-        <w:rPr>
-          <w:rFonts w:ascii="Courier New" w:hAnsi="Courier New" w:cs="Courier New"/>
-          <w:color w:val="444444"/>
-          <w:sz w:val="20"/>
-          <w:szCs w:val="20"/>
-          <w:shd w:val="clear" w:color="auto" w:fill="E5E5E5"/>
-        </w:rPr>
-        <w:t> </w:t>
-      </w:r>
-      <w:r>
-        <w:rPr>
-          <w:rFonts w:ascii="Courier New" w:hAnsi="Courier New" w:cs="Courier New"/>
-          <w:color w:val="770088"/>
-          <w:sz w:val="20"/>
-          <w:szCs w:val="20"/>
-          <w:shd w:val="clear" w:color="auto" w:fill="E5E5E5"/>
-        </w:rPr>
-        <w:t>AS</w:t>
-      </w:r>
-      <w:r>
-        <w:rPr>
-          <w:rFonts w:ascii="Courier New" w:hAnsi="Courier New" w:cs="Courier New"/>
-          <w:color w:val="444444"/>
-          <w:sz w:val="20"/>
-          <w:szCs w:val="20"/>
-          <w:shd w:val="clear" w:color="auto" w:fill="E5E5E5"/>
-        </w:rPr>
-        <w:t> Cancion, generos</w:t>
-      </w:r>
-      <w:r>
-        <w:rPr>
-          <w:rFonts w:ascii="Courier New" w:hAnsi="Courier New" w:cs="Courier New"/>
-          <w:color w:val="0055AA"/>
-          <w:sz w:val="20"/>
-          <w:szCs w:val="20"/>
-          <w:shd w:val="clear" w:color="auto" w:fill="E5E5E5"/>
-        </w:rPr>
-        <w:t>.nombre</w:t>
-      </w:r>
-      <w:r>
-        <w:rPr>
-          <w:rFonts w:ascii="Courier New" w:hAnsi="Courier New" w:cs="Courier New"/>
-          <w:color w:val="444444"/>
-          <w:sz w:val="20"/>
-          <w:szCs w:val="20"/>
-          <w:shd w:val="clear" w:color="auto" w:fill="E5E5E5"/>
-        </w:rPr>
-        <w:t> </w:t>
-      </w:r>
-      <w:r>
-        <w:rPr>
-          <w:rFonts w:ascii="Courier New" w:hAnsi="Courier New" w:cs="Courier New"/>
-          <w:color w:val="770088"/>
-          <w:sz w:val="20"/>
-          <w:szCs w:val="20"/>
-          <w:shd w:val="clear" w:color="auto" w:fill="E5E5E5"/>
-        </w:rPr>
-        <w:t>AS</w:t>
-      </w:r>
-      <w:r>
-        <w:rPr>
-          <w:rFonts w:ascii="Courier New" w:hAnsi="Courier New" w:cs="Courier New"/>
-          <w:color w:val="444444"/>
-          <w:sz w:val="20"/>
-          <w:szCs w:val="20"/>
-          <w:shd w:val="clear" w:color="auto" w:fill="E5E5E5"/>
-        </w:rPr>
-        <w:t> Genero </w:t>
-      </w:r>
-      <w:r>
-        <w:rPr>
-          <w:rFonts w:ascii="Courier New" w:hAnsi="Courier New" w:cs="Courier New"/>
-          <w:color w:val="770088"/>
-          <w:sz w:val="20"/>
-          <w:szCs w:val="20"/>
-          <w:shd w:val="clear" w:color="auto" w:fill="E5E5E5"/>
-        </w:rPr>
-        <w:t>FROM</w:t>
-      </w:r>
-      <w:r>
-        <w:rPr>
-          <w:rFonts w:ascii="Courier New" w:hAnsi="Courier New" w:cs="Courier New"/>
-          <w:color w:val="444444"/>
-          <w:sz w:val="20"/>
-          <w:szCs w:val="20"/>
-          <w:shd w:val="clear" w:color="auto" w:fill="E5E5E5"/>
-        </w:rPr>
-        <w:t> albumes </w:t>
-      </w:r>
-      <w:r>
-        <w:rPr>
-          <w:rFonts w:ascii="Courier New" w:hAnsi="Courier New" w:cs="Courier New"/>
-          <w:color w:val="770088"/>
-          <w:sz w:val="20"/>
-          <w:szCs w:val="20"/>
-          <w:shd w:val="clear" w:color="auto" w:fill="E5E5E5"/>
-        </w:rPr>
-        <w:t>INNER</w:t>
-      </w:r>
-      <w:r>
-        <w:rPr>
-          <w:rFonts w:ascii="Courier New" w:hAnsi="Courier New" w:cs="Courier New"/>
-          <w:color w:val="444444"/>
-          <w:sz w:val="20"/>
-          <w:szCs w:val="20"/>
-          <w:shd w:val="clear" w:color="auto" w:fill="E5E5E5"/>
-        </w:rPr>
-        <w:t> </w:t>
-      </w:r>
-      <w:r>
-        <w:rPr>
-          <w:rFonts w:ascii="Courier New" w:hAnsi="Courier New" w:cs="Courier New"/>
-          <w:color w:val="770088"/>
-          <w:sz w:val="20"/>
-          <w:szCs w:val="20"/>
-          <w:shd w:val="clear" w:color="auto" w:fill="E5E5E5"/>
-        </w:rPr>
-        <w:t>JOIN</w:t>
-      </w:r>
-      <w:r>
-        <w:rPr>
-          <w:rFonts w:ascii="Courier New" w:hAnsi="Courier New" w:cs="Courier New"/>
-          <w:color w:val="444444"/>
-          <w:sz w:val="20"/>
-          <w:szCs w:val="20"/>
-          <w:shd w:val="clear" w:color="auto" w:fill="E5E5E5"/>
-        </w:rPr>
-        <w:t> album_canciones </w:t>
-      </w:r>
-      <w:r>
-        <w:rPr>
-          <w:rFonts w:ascii="Courier New" w:hAnsi="Courier New" w:cs="Courier New"/>
-          <w:color w:val="770088"/>
-          <w:sz w:val="20"/>
-          <w:szCs w:val="20"/>
-          <w:shd w:val="clear" w:color="auto" w:fill="E5E5E5"/>
-        </w:rPr>
-        <w:t>ON</w:t>
-      </w:r>
-      <w:r>
-        <w:rPr>
-          <w:rFonts w:ascii="Courier New" w:hAnsi="Courier New" w:cs="Courier New"/>
-          <w:color w:val="444444"/>
-          <w:sz w:val="20"/>
-          <w:szCs w:val="20"/>
-          <w:shd w:val="clear" w:color="auto" w:fill="E5E5E5"/>
-        </w:rPr>
-        <w:t> album_canciones</w:t>
-      </w:r>
-      <w:r>
-        <w:rPr>
-          <w:rFonts w:ascii="Courier New" w:hAnsi="Courier New" w:cs="Courier New"/>
-          <w:color w:val="0055AA"/>
-          <w:sz w:val="20"/>
-          <w:szCs w:val="20"/>
-          <w:shd w:val="clear" w:color="auto" w:fill="E5E5E5"/>
-        </w:rPr>
-        <w:t>.album_id</w:t>
-      </w:r>
-      <w:r>
-        <w:rPr>
-          <w:rFonts w:ascii="Courier New" w:hAnsi="Courier New" w:cs="Courier New"/>
-          <w:color w:val="444444"/>
-          <w:sz w:val="20"/>
-          <w:szCs w:val="20"/>
-          <w:shd w:val="clear" w:color="auto" w:fill="E5E5E5"/>
-        </w:rPr>
-        <w:t> </w:t>
-      </w:r>
-      <w:r>
-        <w:rPr>
-          <w:rFonts w:ascii="Courier New" w:hAnsi="Courier New" w:cs="Courier New"/>
-          <w:color w:val="FF00FF"/>
-          <w:sz w:val="20"/>
-          <w:szCs w:val="20"/>
-          <w:shd w:val="clear" w:color="auto" w:fill="E5E5E5"/>
-        </w:rPr>
-        <w:t>=</w:t>
-      </w:r>
-      <w:r>
-        <w:rPr>
-          <w:rFonts w:ascii="Courier New" w:hAnsi="Courier New" w:cs="Courier New"/>
-          <w:color w:val="444444"/>
-          <w:sz w:val="20"/>
-          <w:szCs w:val="20"/>
-          <w:shd w:val="clear" w:color="auto" w:fill="E5E5E5"/>
-        </w:rPr>
-        <w:t> albumes</w:t>
-      </w:r>
-      <w:r>
-        <w:rPr>
-          <w:rFonts w:ascii="Courier New" w:hAnsi="Courier New" w:cs="Courier New"/>
-          <w:color w:val="0055AA"/>
-          <w:sz w:val="20"/>
-          <w:szCs w:val="20"/>
-          <w:shd w:val="clear" w:color="auto" w:fill="E5E5E5"/>
-        </w:rPr>
-        <w:t>.id</w:t>
-      </w:r>
-      <w:r>
-        <w:rPr>
-          <w:rFonts w:ascii="Courier New" w:hAnsi="Courier New" w:cs="Courier New"/>
-          <w:color w:val="444444"/>
-          <w:sz w:val="20"/>
-          <w:szCs w:val="20"/>
-          <w:shd w:val="clear" w:color="auto" w:fill="E5E5E5"/>
-        </w:rPr>
-        <w:t> </w:t>
-      </w:r>
-      <w:r>
-        <w:rPr>
-          <w:rFonts w:ascii="Courier New" w:hAnsi="Courier New" w:cs="Courier New"/>
-          <w:color w:val="770088"/>
-          <w:sz w:val="20"/>
-          <w:szCs w:val="20"/>
-          <w:shd w:val="clear" w:color="auto" w:fill="E5E5E5"/>
-        </w:rPr>
-        <w:t>INNER</w:t>
-      </w:r>
-      <w:r>
-        <w:rPr>
-          <w:rFonts w:ascii="Courier New" w:hAnsi="Courier New" w:cs="Courier New"/>
-          <w:color w:val="444444"/>
-          <w:sz w:val="20"/>
-          <w:szCs w:val="20"/>
-          <w:shd w:val="clear" w:color="auto" w:fill="E5E5E5"/>
-        </w:rPr>
-        <w:t> </w:t>
-      </w:r>
-      <w:r>
-        <w:rPr>
-          <w:rFonts w:ascii="Courier New" w:hAnsi="Courier New" w:cs="Courier New"/>
-          <w:color w:val="770088"/>
-          <w:sz w:val="20"/>
-          <w:szCs w:val="20"/>
-          <w:shd w:val="clear" w:color="auto" w:fill="E5E5E5"/>
-        </w:rPr>
-        <w:t>JOIN</w:t>
-      </w:r>
-      <w:r>
-        <w:rPr>
-          <w:rFonts w:ascii="Courier New" w:hAnsi="Courier New" w:cs="Courier New"/>
-          <w:color w:val="444444"/>
-          <w:sz w:val="20"/>
-          <w:szCs w:val="20"/>
-          <w:shd w:val="clear" w:color="auto" w:fill="E5E5E5"/>
-        </w:rPr>
-        <w:t> canciones </w:t>
-      </w:r>
-      <w:r>
-        <w:rPr>
-          <w:rFonts w:ascii="Courier New" w:hAnsi="Courier New" w:cs="Courier New"/>
-          <w:color w:val="770088"/>
-          <w:sz w:val="20"/>
-          <w:szCs w:val="20"/>
-          <w:shd w:val="clear" w:color="auto" w:fill="E5E5E5"/>
-        </w:rPr>
-        <w:t>ON</w:t>
-      </w:r>
-      <w:r>
-        <w:rPr>
-          <w:rFonts w:ascii="Courier New" w:hAnsi="Courier New" w:cs="Courier New"/>
-          <w:color w:val="444444"/>
-          <w:sz w:val="20"/>
-          <w:szCs w:val="20"/>
-          <w:shd w:val="clear" w:color="auto" w:fill="E5E5E5"/>
-        </w:rPr>
-        <w:t> album_canciones</w:t>
-      </w:r>
-      <w:r>
-        <w:rPr>
-          <w:rFonts w:ascii="Courier New" w:hAnsi="Courier New" w:cs="Courier New"/>
-          <w:color w:val="0055AA"/>
-          <w:sz w:val="20"/>
-          <w:szCs w:val="20"/>
-          <w:shd w:val="clear" w:color="auto" w:fill="E5E5E5"/>
-        </w:rPr>
-        <w:t>.cancion_id</w:t>
-      </w:r>
-      <w:r>
-        <w:rPr>
-          <w:rFonts w:ascii="Courier New" w:hAnsi="Courier New" w:cs="Courier New"/>
-          <w:color w:val="444444"/>
-          <w:sz w:val="20"/>
-          <w:szCs w:val="20"/>
-          <w:shd w:val="clear" w:color="auto" w:fill="E5E5E5"/>
-        </w:rPr>
-        <w:t> </w:t>
-      </w:r>
-      <w:r>
-        <w:rPr>
-          <w:rFonts w:ascii="Courier New" w:hAnsi="Courier New" w:cs="Courier New"/>
-          <w:color w:val="FF00FF"/>
-          <w:sz w:val="20"/>
-          <w:szCs w:val="20"/>
-          <w:shd w:val="clear" w:color="auto" w:fill="E5E5E5"/>
-        </w:rPr>
-        <w:t>=</w:t>
-      </w:r>
-      <w:r>
-        <w:rPr>
-          <w:rFonts w:ascii="Courier New" w:hAnsi="Courier New" w:cs="Courier New"/>
-          <w:color w:val="444444"/>
-          <w:sz w:val="20"/>
-          <w:szCs w:val="20"/>
-          <w:shd w:val="clear" w:color="auto" w:fill="E5E5E5"/>
-        </w:rPr>
-        <w:t> canciones</w:t>
-      </w:r>
-      <w:r>
-        <w:rPr>
-          <w:rFonts w:ascii="Courier New" w:hAnsi="Courier New" w:cs="Courier New"/>
-          <w:color w:val="0055AA"/>
-          <w:sz w:val="20"/>
-          <w:szCs w:val="20"/>
-          <w:shd w:val="clear" w:color="auto" w:fill="E5E5E5"/>
-        </w:rPr>
-        <w:t>.id</w:t>
-      </w:r>
-      <w:r>
-        <w:rPr>
-          <w:rFonts w:ascii="Courier New" w:hAnsi="Courier New" w:cs="Courier New"/>
-          <w:color w:val="444444"/>
-          <w:sz w:val="20"/>
-          <w:szCs w:val="20"/>
-          <w:shd w:val="clear" w:color="auto" w:fill="E5E5E5"/>
-        </w:rPr>
-        <w:t> </w:t>
-      </w:r>
-      <w:r>
-        <w:rPr>
-          <w:rFonts w:ascii="Courier New" w:hAnsi="Courier New" w:cs="Courier New"/>
-          <w:color w:val="770088"/>
-          <w:sz w:val="20"/>
-          <w:szCs w:val="20"/>
-          <w:shd w:val="clear" w:color="auto" w:fill="E5E5E5"/>
-        </w:rPr>
-        <w:t>INNER</w:t>
-      </w:r>
-      <w:r>
-        <w:rPr>
-          <w:rFonts w:ascii="Courier New" w:hAnsi="Courier New" w:cs="Courier New"/>
-          <w:color w:val="444444"/>
-          <w:sz w:val="20"/>
-          <w:szCs w:val="20"/>
-          <w:shd w:val="clear" w:color="auto" w:fill="E5E5E5"/>
-        </w:rPr>
-        <w:t> </w:t>
-      </w:r>
-      <w:r>
-        <w:rPr>
-          <w:rFonts w:ascii="Courier New" w:hAnsi="Courier New" w:cs="Courier New"/>
-          <w:color w:val="770088"/>
-          <w:sz w:val="20"/>
-          <w:szCs w:val="20"/>
-          <w:shd w:val="clear" w:color="auto" w:fill="E5E5E5"/>
-        </w:rPr>
-        <w:t>JOIN</w:t>
-      </w:r>
-      <w:r>
-        <w:rPr>
-          <w:rFonts w:ascii="Courier New" w:hAnsi="Courier New" w:cs="Courier New"/>
-          <w:color w:val="444444"/>
-          <w:sz w:val="20"/>
-          <w:szCs w:val="20"/>
-          <w:shd w:val="clear" w:color="auto" w:fill="E5E5E5"/>
-        </w:rPr>
-        <w:t> generos </w:t>
-      </w:r>
-      <w:r>
-        <w:rPr>
-          <w:rFonts w:ascii="Courier New" w:hAnsi="Courier New" w:cs="Courier New"/>
-          <w:color w:val="770088"/>
-          <w:sz w:val="20"/>
-          <w:szCs w:val="20"/>
-          <w:shd w:val="clear" w:color="auto" w:fill="E5E5E5"/>
-        </w:rPr>
-        <w:t>ON</w:t>
-      </w:r>
-      <w:r>
-        <w:rPr>
-          <w:rFonts w:ascii="Courier New" w:hAnsi="Courier New" w:cs="Courier New"/>
-          <w:color w:val="444444"/>
-          <w:sz w:val="20"/>
-          <w:szCs w:val="20"/>
-          <w:shd w:val="clear" w:color="auto" w:fill="E5E5E5"/>
-        </w:rPr>
-        <w:t> canciones</w:t>
-      </w:r>
-      <w:r>
-        <w:rPr>
-          <w:rFonts w:ascii="Courier New" w:hAnsi="Courier New" w:cs="Courier New"/>
-          <w:color w:val="0055AA"/>
-          <w:sz w:val="20"/>
-          <w:szCs w:val="20"/>
-          <w:shd w:val="clear" w:color="auto" w:fill="E5E5E5"/>
-        </w:rPr>
-        <w:t>.genero_id</w:t>
-      </w:r>
-      <w:r>
-        <w:rPr>
-          <w:rFonts w:ascii="Courier New" w:hAnsi="Courier New" w:cs="Courier New"/>
-          <w:color w:val="444444"/>
-          <w:sz w:val="20"/>
-          <w:szCs w:val="20"/>
-          <w:shd w:val="clear" w:color="auto" w:fill="E5E5E5"/>
-        </w:rPr>
-        <w:t> </w:t>
-      </w:r>
-      <w:r>
-        <w:rPr>
-          <w:rFonts w:ascii="Courier New" w:hAnsi="Courier New" w:cs="Courier New"/>
-          <w:color w:val="FF00FF"/>
-          <w:sz w:val="20"/>
-          <w:szCs w:val="20"/>
-          <w:shd w:val="clear" w:color="auto" w:fill="E5E5E5"/>
-        </w:rPr>
-        <w:t>=</w:t>
-      </w:r>
-      <w:r>
-        <w:rPr>
-          <w:rFonts w:ascii="Courier New" w:hAnsi="Courier New" w:cs="Courier New"/>
-          <w:color w:val="444444"/>
-          <w:sz w:val="20"/>
-          <w:szCs w:val="20"/>
-          <w:shd w:val="clear" w:color="auto" w:fill="E5E5E5"/>
-        </w:rPr>
-        <w:t> generos</w:t>
-      </w:r>
-      <w:r>
-        <w:rPr>
-          <w:rFonts w:ascii="Courier New" w:hAnsi="Courier New" w:cs="Courier New"/>
-          <w:color w:val="0055AA"/>
-          <w:sz w:val="20"/>
-          <w:szCs w:val="20"/>
-          <w:shd w:val="clear" w:color="auto" w:fill="E5E5E5"/>
-        </w:rPr>
-        <w:t>.id</w:t>
-      </w:r>
-      <w:r>
-        <w:rPr>
-          <w:rFonts w:ascii="Courier New" w:hAnsi="Courier New" w:cs="Courier New"/>
-          <w:color w:val="444444"/>
-          <w:sz w:val="20"/>
-          <w:szCs w:val="20"/>
-          <w:shd w:val="clear" w:color="auto" w:fill="E5E5E5"/>
-        </w:rPr>
-        <w:t> </w:t>
-      </w:r>
-      <w:r>
-        <w:rPr>
-          <w:rFonts w:ascii="Courier New" w:hAnsi="Courier New" w:cs="Courier New"/>
-          <w:color w:val="770088"/>
-          <w:sz w:val="20"/>
-          <w:szCs w:val="20"/>
-          <w:shd w:val="clear" w:color="auto" w:fill="E5E5E5"/>
-        </w:rPr>
-        <w:t>GROUP</w:t>
-      </w:r>
-      <w:r>
-        <w:rPr>
-          <w:rFonts w:ascii="Courier New" w:hAnsi="Courier New" w:cs="Courier New"/>
-          <w:color w:val="444444"/>
-          <w:sz w:val="20"/>
-          <w:szCs w:val="20"/>
-          <w:shd w:val="clear" w:color="auto" w:fill="E5E5E5"/>
-        </w:rPr>
-        <w:t> </w:t>
-      </w:r>
-      <w:r>
-        <w:rPr>
-          <w:rFonts w:ascii="Courier New" w:hAnsi="Courier New" w:cs="Courier New"/>
-          <w:color w:val="770088"/>
-          <w:sz w:val="20"/>
-          <w:szCs w:val="20"/>
-          <w:shd w:val="clear" w:color="auto" w:fill="E5E5E5"/>
-        </w:rPr>
-        <w:t>BY</w:t>
-      </w:r>
-      <w:r>
-        <w:rPr>
-          <w:rFonts w:ascii="Courier New" w:hAnsi="Courier New" w:cs="Courier New"/>
-          <w:color w:val="444444"/>
-          <w:sz w:val="20"/>
-          <w:szCs w:val="20"/>
-          <w:shd w:val="clear" w:color="auto" w:fill="E5E5E5"/>
-        </w:rPr>
-        <w:t> albumes</w:t>
-      </w:r>
-      <w:r>
-        <w:rPr>
-          <w:rFonts w:ascii="Courier New" w:hAnsi="Courier New" w:cs="Courier New"/>
-          <w:color w:val="0055AA"/>
-          <w:sz w:val="20"/>
-          <w:szCs w:val="20"/>
-          <w:shd w:val="clear" w:color="auto" w:fill="E5E5E5"/>
-        </w:rPr>
-        <w:t>.nombre</w:t>
-      </w:r>
+      <w:proofErr w:type="spellEnd"/>
       <w:r>
         <w:rPr>
           <w:rFonts w:ascii="Courier New" w:hAnsi="Courier New" w:cs="Courier New"/>
@@ -3542,6 +3605,56 @@
         </w:rPr>
         <w:t>;</w:t>
       </w:r>
+    </w:p>
+    <w:p>
+      <w:pPr>
+        <w:rPr>
+          <w:sz w:val="28"/>
+        </w:rPr>
+      </w:pPr>
+      <w:r>
+        <w:rPr>
+          <w:noProof/>
+          <w:lang w:eastAsia="es-MX"/>
+        </w:rPr>
+        <w:drawing>
+          <wp:inline distT="0" distB="0" distL="0" distR="0" wp14:anchorId="1CD25F33" wp14:editId="2ECF469F">
+            <wp:extent cx="5612130" cy="3155315"/>
+            <wp:effectExtent l="0" t="0" r="7620" b="6985"/>
+            <wp:docPr id="7" name="Imagen 7"/>
+            <wp:cNvGraphicFramePr>
+              <a:graphicFrameLocks xmlns:a="http://schemas.openxmlformats.org/drawingml/2006/main" noChangeAspect="1"/>
+            </wp:cNvGraphicFramePr>
+            <a:graphic xmlns:a="http://schemas.openxmlformats.org/drawingml/2006/main">
+              <a:graphicData uri="http://schemas.openxmlformats.org/drawingml/2006/picture">
+                <pic:pic xmlns:pic="http://schemas.openxmlformats.org/drawingml/2006/picture">
+                  <pic:nvPicPr>
+                    <pic:cNvPr id="1" name=""/>
+                    <pic:cNvPicPr/>
+                  </pic:nvPicPr>
+                  <pic:blipFill>
+                    <a:blip r:embed="rId20"/>
+                    <a:stretch>
+                      <a:fillRect/>
+                    </a:stretch>
+                  </pic:blipFill>
+                  <pic:spPr>
+                    <a:xfrm>
+                      <a:off x="0" y="0"/>
+                      <a:ext cx="5612130" cy="3155315"/>
+                    </a:xfrm>
+                    <a:prstGeom prst="rect">
+                      <a:avLst/>
+                    </a:prstGeom>
+                  </pic:spPr>
+                </pic:pic>
+              </a:graphicData>
+            </a:graphic>
+          </wp:inline>
+        </w:drawing>
+      </w:r>
+      <w:bookmarkStart w:id="0" w:name="_GoBack"/>
+      <w:bookmarkEnd w:id="0"/>
     </w:p>
     <w:p>
       <w:pPr>
@@ -3589,7 +3702,7 @@
 </file>
 
 <file path=word/styles.xml><?xml version="1.0" encoding="utf-8"?>
-<w:styles xmlns:mc="http://schemas.openxmlformats.org/markup-compatibility/2006" xmlns:r="http://schemas.openxmlformats.org/officeDocument/2006/relationships" xmlns:w="http://schemas.openxmlformats.org/wordprocessingml/2006/main" xmlns:w14="http://schemas.microsoft.com/office/word/2010/wordml" xmlns:w15="http://schemas.microsoft.com/office/word/2012/wordml" xmlns:w16cex="http://schemas.microsoft.com/office/word/2018/wordml/cex" xmlns:w16cid="http://schemas.microsoft.com/office/word/2016/wordml/cid" xmlns:w16="http://schemas.microsoft.com/office/word/2018/wordml" xmlns:w16sdtdh="http://schemas.microsoft.com/office/word/2020/wordml/sdtdatahash" xmlns:w16se="http://schemas.microsoft.com/office/word/2015/wordml/symex" mc:Ignorable="w14 w15 w16se w16cid w16 w16cex w16sdtdh">
+<w:styles xmlns:mc="http://schemas.openxmlformats.org/markup-compatibility/2006" xmlns:r="http://schemas.openxmlformats.org/officeDocument/2006/relationships" xmlns:w="http://schemas.openxmlformats.org/wordprocessingml/2006/main" xmlns:w14="http://schemas.microsoft.com/office/word/2010/wordml" xmlns:w15="http://schemas.microsoft.com/office/word/2012/wordml" xmlns:w16se="http://schemas.microsoft.com/office/word/2015/wordml/symex" mc:Ignorable="w14 w15 w16se">
   <w:docDefaults>
     <w:rPrDefault>
       <w:rPr>
@@ -3605,7 +3718,7 @@
       </w:pPr>
     </w:pPrDefault>
   </w:docDefaults>
-  <w:latentStyles w:defLockedState="0" w:defUIPriority="99" w:defSemiHidden="0" w:defUnhideWhenUsed="0" w:defQFormat="0" w:count="376">
+  <w:latentStyles w:defLockedState="0" w:defUIPriority="99" w:defSemiHidden="0" w:defUnhideWhenUsed="0" w:defQFormat="0" w:count="371">
     <w:lsdException w:name="Normal" w:uiPriority="0" w:qFormat="1"/>
     <w:lsdException w:name="heading 1" w:uiPriority="9" w:qFormat="1"/>
     <w:lsdException w:name="heading 2" w:semiHidden="1" w:uiPriority="9" w:unhideWhenUsed="1" w:qFormat="1"/>
@@ -3977,11 +4090,6 @@
     <w:lsdException w:name="List Table 5 Dark Accent 6" w:uiPriority="50"/>
     <w:lsdException w:name="List Table 6 Colorful Accent 6" w:uiPriority="51"/>
     <w:lsdException w:name="List Table 7 Colorful Accent 6" w:uiPriority="52"/>
-    <w:lsdException w:name="Mention" w:semiHidden="1" w:unhideWhenUsed="1"/>
-    <w:lsdException w:name="Smart Hyperlink" w:semiHidden="1" w:unhideWhenUsed="1"/>
-    <w:lsdException w:name="Hashtag" w:semiHidden="1" w:unhideWhenUsed="1"/>
-    <w:lsdException w:name="Unresolved Mention" w:semiHidden="1" w:unhideWhenUsed="1"/>
-    <w:lsdException w:name="Smart Link" w:semiHidden="1" w:unhideWhenUsed="1"/>
   </w:latentStyles>
   <w:style w:type="paragraph" w:default="1" w:styleId="Normal">
     <w:name w:val="Normal"/>
@@ -4325,7 +4433,7 @@
 </file>
 
 <file path=customXml/itemProps1.xml><?xml version="1.0" encoding="utf-8"?>
-<ds:datastoreItem xmlns:ds="http://schemas.openxmlformats.org/officeDocument/2006/customXml" ds:itemID="{6336DDA8-14F7-4118-A67F-033D4DBDDF6F}">
+<ds:datastoreItem xmlns:ds="http://schemas.openxmlformats.org/officeDocument/2006/customXml" ds:itemID="{55AEE599-4DF4-4461-A95F-C80B6EC78A27}">
   <ds:schemaRefs>
     <ds:schemaRef ds:uri="http://schemas.openxmlformats.org/officeDocument/2006/bibliography"/>
   </ds:schemaRefs>

</xml_diff>

<commit_message>
17/05/23 Inzunza Becerra Eitan Misael 4AVP
CONSULTAS AVANZADAS MYSQL
</commit_message>
<xml_diff>
--- a/parcial2/Consultas avanzadas MYSQL.docx
+++ b/parcial2/Consultas avanzadas MYSQL.docx
@@ -1,6 +1,6 @@
 
 <file path=word/document.xml><?xml version="1.0" encoding="utf-8"?>
-<w:document xmlns:wpc="http://schemas.microsoft.com/office/word/2010/wordprocessingCanvas" xmlns:cx="http://schemas.microsoft.com/office/drawing/2014/chartex" xmlns:cx1="http://schemas.microsoft.com/office/drawing/2015/9/8/chartex" xmlns:cx2="http://schemas.microsoft.com/office/drawing/2015/10/21/chartex" xmlns:cx3="http://schemas.microsoft.com/office/drawing/2016/5/9/chartex" xmlns:cx4="http://schemas.microsoft.com/office/drawing/2016/5/10/chartex" xmlns:cx5="http://schemas.microsoft.com/office/drawing/2016/5/11/chartex" xmlns:cx6="http://schemas.microsoft.com/office/drawing/2016/5/12/chartex" xmlns:cx7="http://schemas.microsoft.com/office/drawing/2016/5/13/chartex" xmlns:cx8="http://schemas.microsoft.com/office/drawing/2016/5/14/chartex" xmlns:mc="http://schemas.openxmlformats.org/markup-compatibility/2006" xmlns:aink="http://schemas.microsoft.com/office/drawing/2016/ink" xmlns:am3d="http://schemas.microsoft.com/office/drawing/2017/model3d" xmlns:o="urn:schemas-microsoft-com:office:office" xmlns:r="http://schemas.openxmlformats.org/officeDocument/2006/relationships" xmlns:m="http://schemas.openxmlformats.org/officeDocument/2006/math" xmlns:v="urn:schemas-microsoft-com:vml" xmlns:wp14="http://schemas.microsoft.com/office/word/2010/wordprocessingDrawing" xmlns:wp="http://schemas.openxmlformats.org/drawingml/2006/wordprocessingDrawing" xmlns:w10="urn:schemas-microsoft-com:office:word" xmlns:w="http://schemas.openxmlformats.org/wordprocessingml/2006/main" xmlns:w14="http://schemas.microsoft.com/office/word/2010/wordml" xmlns:w15="http://schemas.microsoft.com/office/word/2012/wordml" xmlns:w16cex="http://schemas.microsoft.com/office/word/2018/wordml/cex" xmlns:w16cid="http://schemas.microsoft.com/office/word/2016/wordml/cid" xmlns:w16="http://schemas.microsoft.com/office/word/2018/wordml" xmlns:w16sdtdh="http://schemas.microsoft.com/office/word/2020/wordml/sdtdatahash" xmlns:w16se="http://schemas.microsoft.com/office/word/2015/wordml/symex" xmlns:wpg="http://schemas.microsoft.com/office/word/2010/wordprocessingGroup" xmlns:wpi="http://schemas.microsoft.com/office/word/2010/wordprocessingInk" xmlns:wne="http://schemas.microsoft.com/office/word/2006/wordml" xmlns:wps="http://schemas.microsoft.com/office/word/2010/wordprocessingShape" mc:Ignorable="w14 w15 w16se w16cid w16 w16cex w16sdtdh wp14">
+<w:document xmlns:wpc="http://schemas.microsoft.com/office/word/2010/wordprocessingCanvas" xmlns:cx="http://schemas.microsoft.com/office/drawing/2014/chartex" xmlns:mc="http://schemas.openxmlformats.org/markup-compatibility/2006" xmlns:o="urn:schemas-microsoft-com:office:office" xmlns:r="http://schemas.openxmlformats.org/officeDocument/2006/relationships" xmlns:m="http://schemas.openxmlformats.org/officeDocument/2006/math" xmlns:v="urn:schemas-microsoft-com:vml" xmlns:wp14="http://schemas.microsoft.com/office/word/2010/wordprocessingDrawing" xmlns:wp="http://schemas.openxmlformats.org/drawingml/2006/wordprocessingDrawing" xmlns:w10="urn:schemas-microsoft-com:office:word" xmlns:w="http://schemas.openxmlformats.org/wordprocessingml/2006/main" xmlns:w14="http://schemas.microsoft.com/office/word/2010/wordml" xmlns:w15="http://schemas.microsoft.com/office/word/2012/wordml" xmlns:w16se="http://schemas.microsoft.com/office/word/2015/wordml/symex" xmlns:wpg="http://schemas.microsoft.com/office/word/2010/wordprocessingGroup" xmlns:wpi="http://schemas.microsoft.com/office/word/2010/wordprocessingInk" xmlns:wne="http://schemas.microsoft.com/office/word/2006/wordml" xmlns:wps="http://schemas.microsoft.com/office/word/2010/wordprocessingShape" mc:Ignorable="w14 w15 w16se wp14">
   <w:body>
     <w:p>
       <w:pPr>
@@ -1415,18 +1415,7 @@
           <w:szCs w:val="20"/>
           <w:shd w:val="clear" w:color="auto" w:fill="E5E5E5"/>
         </w:rPr>
-        <w:t> </w:t>
-      </w:r>
-      <w:proofErr w:type="spellStart"/>
-      <w:r>
-        <w:rPr>
-          <w:rFonts w:ascii="Courier New" w:hAnsi="Courier New" w:cs="Courier New"/>
-          <w:color w:val="444444"/>
-          <w:sz w:val="20"/>
-          <w:szCs w:val="20"/>
-          <w:shd w:val="clear" w:color="auto" w:fill="E5E5E5"/>
-        </w:rPr>
-        <w:t>canciones</w:t>
+        <w:t> canciones</w:t>
       </w:r>
       <w:r>
         <w:rPr>
@@ -1439,7 +1428,6 @@
         </w:rPr>
         <w:t>.id</w:t>
       </w:r>
-      <w:proofErr w:type="spellEnd"/>
       <w:r>
         <w:rPr>
           <w:rStyle w:val="cm-punctuation"/>
@@ -1922,18 +1910,7 @@
           <w:szCs w:val="20"/>
           <w:shd w:val="clear" w:color="auto" w:fill="E5E5E5"/>
         </w:rPr>
-        <w:t> </w:t>
-      </w:r>
-      <w:proofErr w:type="spellStart"/>
-      <w:r>
-        <w:rPr>
-          <w:rFonts w:ascii="Courier New" w:hAnsi="Courier New" w:cs="Courier New"/>
-          <w:color w:val="444444"/>
-          <w:sz w:val="20"/>
-          <w:szCs w:val="20"/>
-          <w:shd w:val="clear" w:color="auto" w:fill="E5E5E5"/>
-        </w:rPr>
-        <w:t>canciones</w:t>
+        <w:t> canciones</w:t>
       </w:r>
       <w:r>
         <w:rPr>
@@ -1946,7 +1923,6 @@
         </w:rPr>
         <w:t>.id</w:t>
       </w:r>
-      <w:proofErr w:type="spellEnd"/>
       <w:r>
         <w:rPr>
           <w:rFonts w:ascii="Courier New" w:hAnsi="Courier New" w:cs="Courier New"/>
@@ -1997,18 +1973,7 @@
           <w:szCs w:val="20"/>
           <w:shd w:val="clear" w:color="auto" w:fill="E5E5E5"/>
         </w:rPr>
-        <w:t> </w:t>
-      </w:r>
-      <w:proofErr w:type="spellStart"/>
-      <w:r>
-        <w:rPr>
-          <w:rFonts w:ascii="Courier New" w:hAnsi="Courier New" w:cs="Courier New"/>
-          <w:color w:val="444444"/>
-          <w:sz w:val="20"/>
-          <w:szCs w:val="20"/>
-          <w:shd w:val="clear" w:color="auto" w:fill="E5E5E5"/>
-        </w:rPr>
-        <w:t>playlist</w:t>
+        <w:t> playlist</w:t>
       </w:r>
       <w:r>
         <w:rPr>
@@ -2021,7 +1986,6 @@
         </w:rPr>
         <w:t>.nombre</w:t>
       </w:r>
-      <w:proofErr w:type="spellEnd"/>
       <w:r>
         <w:rPr>
           <w:rStyle w:val="cm-punctuation"/>
@@ -2272,7 +2236,18 @@
           <w:szCs w:val="20"/>
           <w:shd w:val="clear" w:color="auto" w:fill="E5E5E5"/>
         </w:rPr>
-        <w:t> canciones</w:t>
+        <w:t> </w:t>
+      </w:r>
+      <w:proofErr w:type="spellStart"/>
+      <w:r>
+        <w:rPr>
+          <w:rFonts w:ascii="Courier New" w:hAnsi="Courier New" w:cs="Courier New"/>
+          <w:color w:val="444444"/>
+          <w:sz w:val="20"/>
+          <w:szCs w:val="20"/>
+          <w:shd w:val="clear" w:color="auto" w:fill="E5E5E5"/>
+        </w:rPr>
+        <w:t>canciones</w:t>
       </w:r>
       <w:r>
         <w:rPr>
@@ -2285,6 +2260,7 @@
         </w:rPr>
         <w:t>.genero_id</w:t>
       </w:r>
+      <w:proofErr w:type="spellEnd"/>
       <w:r>
         <w:rPr>
           <w:rFonts w:ascii="Courier New" w:hAnsi="Courier New" w:cs="Courier New"/>
@@ -2314,18 +2290,7 @@
           <w:szCs w:val="20"/>
           <w:shd w:val="clear" w:color="auto" w:fill="E5E5E5"/>
         </w:rPr>
-        <w:t> </w:t>
-      </w:r>
-      <w:proofErr w:type="spellStart"/>
-      <w:r>
-        <w:rPr>
-          <w:rFonts w:ascii="Courier New" w:hAnsi="Courier New" w:cs="Courier New"/>
-          <w:color w:val="444444"/>
-          <w:sz w:val="20"/>
-          <w:szCs w:val="20"/>
-          <w:shd w:val="clear" w:color="auto" w:fill="E5E5E5"/>
-        </w:rPr>
-        <w:t>generos</w:t>
+        <w:t> generos</w:t>
       </w:r>
       <w:r>
         <w:rPr>
@@ -2338,7 +2303,6 @@
         </w:rPr>
         <w:t>.id</w:t>
       </w:r>
-      <w:proofErr w:type="spellEnd"/>
       <w:r>
         <w:rPr>
           <w:rFonts w:ascii="Courier New" w:hAnsi="Courier New" w:cs="Courier New"/>
@@ -3507,7 +3471,18 @@
           <w:szCs w:val="20"/>
           <w:shd w:val="clear" w:color="auto" w:fill="E5E5E5"/>
         </w:rPr>
-        <w:t> canciones</w:t>
+        <w:t> </w:t>
+      </w:r>
+      <w:proofErr w:type="spellStart"/>
+      <w:r>
+        <w:rPr>
+          <w:rFonts w:ascii="Courier New" w:hAnsi="Courier New" w:cs="Courier New"/>
+          <w:color w:val="444444"/>
+          <w:sz w:val="20"/>
+          <w:szCs w:val="20"/>
+          <w:shd w:val="clear" w:color="auto" w:fill="E5E5E5"/>
+        </w:rPr>
+        <w:t>canciones</w:t>
       </w:r>
       <w:r>
         <w:rPr>
@@ -3519,6 +3494,7 @@
         </w:rPr>
         <w:t>.genero_id</w:t>
       </w:r>
+      <w:proofErr w:type="spellEnd"/>
       <w:r>
         <w:rPr>
           <w:rFonts w:ascii="Courier New" w:hAnsi="Courier New" w:cs="Courier New"/>
@@ -3547,18 +3523,7 @@
           <w:szCs w:val="20"/>
           <w:shd w:val="clear" w:color="auto" w:fill="E5E5E5"/>
         </w:rPr>
-        <w:t> </w:t>
-      </w:r>
-      <w:proofErr w:type="spellStart"/>
-      <w:r>
-        <w:rPr>
-          <w:rFonts w:ascii="Courier New" w:hAnsi="Courier New" w:cs="Courier New"/>
-          <w:color w:val="444444"/>
-          <w:sz w:val="20"/>
-          <w:szCs w:val="20"/>
-          <w:shd w:val="clear" w:color="auto" w:fill="E5E5E5"/>
-        </w:rPr>
-        <w:t>generos</w:t>
+        <w:t> generos</w:t>
       </w:r>
       <w:r>
         <w:rPr>
@@ -3570,7 +3535,6 @@
         </w:rPr>
         <w:t>.id</w:t>
       </w:r>
-      <w:proofErr w:type="spellEnd"/>
       <w:r>
         <w:rPr>
           <w:rFonts w:ascii="Courier New" w:hAnsi="Courier New" w:cs="Courier New"/>
@@ -3763,6 +3727,7 @@
       <w:r>
         <w:rPr>
           <w:noProof/>
+          <w:lang w:eastAsia="es-MX"/>
         </w:rPr>
         <w:drawing>
           <wp:anchor distT="0" distB="0" distL="114300" distR="114300" simplePos="0" relativeHeight="251664384" behindDoc="0" locked="0" layoutInCell="1" allowOverlap="1" wp14:anchorId="737520F4" wp14:editId="6480487E">
@@ -4275,18 +4240,7 @@
           <w:szCs w:val="20"/>
           <w:shd w:val="clear" w:color="auto" w:fill="E5E5E5"/>
         </w:rPr>
-        <w:t>;</w:t>
-      </w:r>
-      <w:r>
-        <w:rPr>
-          <w:rStyle w:val="cm-punctuation"/>
-          <w:rFonts w:ascii="Courier New" w:hAnsi="Courier New" w:cs="Courier New"/>
-          <w:color w:val="444444"/>
-          <w:sz w:val="20"/>
-          <w:szCs w:val="20"/>
-          <w:shd w:val="clear" w:color="auto" w:fill="E5E5E5"/>
-        </w:rPr>
-        <w:t xml:space="preserve"> </w:t>
+        <w:t xml:space="preserve">; </w:t>
       </w:r>
     </w:p>
     <w:p>
@@ -4294,6 +4248,1223 @@
         <w:rPr>
           <w:sz w:val="28"/>
           <w:u w:val="single"/>
+        </w:rPr>
+      </w:pPr>
+    </w:p>
+    <w:p>
+      <w:pPr>
+        <w:rPr>
+          <w:sz w:val="28"/>
+          <w:u w:val="single"/>
+        </w:rPr>
+      </w:pPr>
+      <w:r>
+        <w:rPr>
+          <w:sz w:val="28"/>
+          <w:u w:val="single"/>
+        </w:rPr>
+        <w:br w:type="page"/>
+      </w:r>
+    </w:p>
+    <w:p>
+      <w:pPr>
+        <w:rPr>
+          <w:sz w:val="28"/>
+        </w:rPr>
+      </w:pPr>
+      <w:r>
+        <w:rPr>
+          <w:sz w:val="28"/>
+          <w:u w:val="single"/>
+        </w:rPr>
+        <w:lastRenderedPageBreak/>
+        <w:t>#</w:t>
+      </w:r>
+      <w:proofErr w:type="gramStart"/>
+      <w:r>
+        <w:rPr>
+          <w:sz w:val="28"/>
+          <w:u w:val="single"/>
+        </w:rPr>
+        <w:t xml:space="preserve">9  </w:t>
+      </w:r>
+      <w:r>
+        <w:rPr>
+          <w:sz w:val="28"/>
+        </w:rPr>
+        <w:t>Obtener</w:t>
+      </w:r>
+      <w:proofErr w:type="gramEnd"/>
+      <w:r>
+        <w:rPr>
+          <w:sz w:val="28"/>
+        </w:rPr>
+        <w:t xml:space="preserve"> artista que tenga más canciones y el total de canciones</w:t>
+      </w:r>
+    </w:p>
+    <w:p>
+      <w:pPr>
+        <w:rPr>
+          <w:rStyle w:val="cm-punctuation"/>
+          <w:rFonts w:ascii="Courier New" w:hAnsi="Courier New" w:cs="Courier New"/>
+          <w:color w:val="444444"/>
+          <w:sz w:val="20"/>
+          <w:szCs w:val="20"/>
+          <w:shd w:val="clear" w:color="auto" w:fill="E5E5E5"/>
+        </w:rPr>
+      </w:pPr>
+      <w:r>
+        <w:rPr>
+          <w:noProof/>
+          <w:lang w:eastAsia="es-MX"/>
+        </w:rPr>
+        <w:drawing>
+          <wp:anchor distT="0" distB="0" distL="114300" distR="114300" simplePos="0" relativeHeight="251666432" behindDoc="0" locked="0" layoutInCell="1" allowOverlap="1" wp14:anchorId="7143212A" wp14:editId="2FD212AE">
+            <wp:simplePos x="0" y="0"/>
+            <wp:positionH relativeFrom="margin">
+              <wp:align>right</wp:align>
+            </wp:positionH>
+            <wp:positionV relativeFrom="paragraph">
+              <wp:posOffset>527050</wp:posOffset>
+            </wp:positionV>
+            <wp:extent cx="5612130" cy="3155315"/>
+            <wp:effectExtent l="0" t="0" r="7620" b="6985"/>
+            <wp:wrapSquare wrapText="bothSides"/>
+            <wp:docPr id="9" name="Imagen 9"/>
+            <wp:cNvGraphicFramePr>
+              <a:graphicFrameLocks xmlns:a="http://schemas.openxmlformats.org/drawingml/2006/main" noChangeAspect="1"/>
+            </wp:cNvGraphicFramePr>
+            <a:graphic xmlns:a="http://schemas.openxmlformats.org/drawingml/2006/main">
+              <a:graphicData uri="http://schemas.openxmlformats.org/drawingml/2006/picture">
+                <pic:pic xmlns:pic="http://schemas.openxmlformats.org/drawingml/2006/picture">
+                  <pic:nvPicPr>
+                    <pic:cNvPr id="1" name=""/>
+                    <pic:cNvPicPr/>
+                  </pic:nvPicPr>
+                  <pic:blipFill>
+                    <a:blip r:embed="rId24" cstate="print">
+                      <a:extLst>
+                        <a:ext uri="{28A0092B-C50C-407E-A947-70E740481C1C}">
+                          <a14:useLocalDpi xmlns:a14="http://schemas.microsoft.com/office/drawing/2010/main" val="0"/>
+                        </a:ext>
+                      </a:extLst>
+                    </a:blip>
+                    <a:stretch>
+                      <a:fillRect/>
+                    </a:stretch>
+                  </pic:blipFill>
+                  <pic:spPr>
+                    <a:xfrm>
+                      <a:off x="0" y="0"/>
+                      <a:ext cx="5612130" cy="3155315"/>
+                    </a:xfrm>
+                    <a:prstGeom prst="rect">
+                      <a:avLst/>
+                    </a:prstGeom>
+                  </pic:spPr>
+                </pic:pic>
+              </a:graphicData>
+            </a:graphic>
+          </wp:anchor>
+        </w:drawing>
+      </w:r>
+      <w:hyperlink r:id="rId25" w:tgtFrame="mysql_doc" w:history="1">
+        <w:r>
+          <w:rPr>
+            <w:rStyle w:val="Hipervnculo"/>
+            <w:rFonts w:ascii="Courier New" w:hAnsi="Courier New" w:cs="Courier New"/>
+            <w:sz w:val="20"/>
+            <w:szCs w:val="20"/>
+            <w:shd w:val="clear" w:color="auto" w:fill="E5E5E5"/>
+          </w:rPr>
+          <w:t>SELECT</w:t>
+        </w:r>
+      </w:hyperlink>
+      <w:r>
+        <w:rPr>
+          <w:rFonts w:ascii="Courier New" w:hAnsi="Courier New" w:cs="Courier New"/>
+          <w:color w:val="444444"/>
+          <w:sz w:val="20"/>
+          <w:szCs w:val="20"/>
+          <w:shd w:val="clear" w:color="auto" w:fill="E5E5E5"/>
+        </w:rPr>
+        <w:t> artistas</w:t>
+      </w:r>
+      <w:r>
+        <w:rPr>
+          <w:rStyle w:val="cm-variable-2"/>
+          <w:rFonts w:ascii="Courier New" w:hAnsi="Courier New" w:cs="Courier New"/>
+          <w:color w:val="0055AA"/>
+          <w:sz w:val="20"/>
+          <w:szCs w:val="20"/>
+          <w:shd w:val="clear" w:color="auto" w:fill="E5E5E5"/>
+        </w:rPr>
+        <w:t>.nombre</w:t>
+      </w:r>
+      <w:r>
+        <w:rPr>
+          <w:rStyle w:val="cm-punctuation"/>
+          <w:rFonts w:ascii="Courier New" w:hAnsi="Courier New" w:cs="Courier New"/>
+          <w:color w:val="444444"/>
+          <w:sz w:val="20"/>
+          <w:szCs w:val="20"/>
+          <w:shd w:val="clear" w:color="auto" w:fill="E5E5E5"/>
+        </w:rPr>
+        <w:t>,</w:t>
+      </w:r>
+      <w:r>
+        <w:rPr>
+          <w:rFonts w:ascii="Courier New" w:hAnsi="Courier New" w:cs="Courier New"/>
+          <w:color w:val="444444"/>
+          <w:sz w:val="20"/>
+          <w:szCs w:val="20"/>
+          <w:shd w:val="clear" w:color="auto" w:fill="E5E5E5"/>
+        </w:rPr>
+        <w:t> </w:t>
+      </w:r>
+      <w:hyperlink r:id="rId26" w:tgtFrame="mysql_doc" w:history="1">
+        <w:r>
+          <w:rPr>
+            <w:rStyle w:val="Hipervnculo"/>
+            <w:rFonts w:ascii="Courier New" w:hAnsi="Courier New" w:cs="Courier New"/>
+            <w:sz w:val="20"/>
+            <w:szCs w:val="20"/>
+            <w:shd w:val="clear" w:color="auto" w:fill="E5E5E5"/>
+          </w:rPr>
+          <w:t>COUNT</w:t>
+        </w:r>
+      </w:hyperlink>
+      <w:r>
+        <w:rPr>
+          <w:rStyle w:val="cm-bracket"/>
+          <w:rFonts w:ascii="Courier New" w:hAnsi="Courier New" w:cs="Courier New"/>
+          <w:color w:val="999977"/>
+          <w:sz w:val="20"/>
+          <w:szCs w:val="20"/>
+          <w:shd w:val="clear" w:color="auto" w:fill="E5E5E5"/>
+        </w:rPr>
+        <w:t>(</w:t>
+      </w:r>
+      <w:r>
+        <w:rPr>
+          <w:rStyle w:val="cm-operator"/>
+          <w:rFonts w:ascii="Courier New" w:hAnsi="Courier New" w:cs="Courier New"/>
+          <w:color w:val="FF00FF"/>
+          <w:sz w:val="20"/>
+          <w:szCs w:val="20"/>
+          <w:shd w:val="clear" w:color="auto" w:fill="E5E5E5"/>
+        </w:rPr>
+        <w:t>*</w:t>
+      </w:r>
+      <w:r>
+        <w:rPr>
+          <w:rStyle w:val="cm-bracket"/>
+          <w:rFonts w:ascii="Courier New" w:hAnsi="Courier New" w:cs="Courier New"/>
+          <w:color w:val="999977"/>
+          <w:sz w:val="20"/>
+          <w:szCs w:val="20"/>
+          <w:shd w:val="clear" w:color="auto" w:fill="E5E5E5"/>
+        </w:rPr>
+        <w:t>)</w:t>
+      </w:r>
+      <w:r>
+        <w:rPr>
+          <w:rFonts w:ascii="Courier New" w:hAnsi="Courier New" w:cs="Courier New"/>
+          <w:color w:val="444444"/>
+          <w:sz w:val="20"/>
+          <w:szCs w:val="20"/>
+          <w:shd w:val="clear" w:color="auto" w:fill="E5E5E5"/>
+        </w:rPr>
+        <w:t> </w:t>
+      </w:r>
+      <w:r>
+        <w:rPr>
+          <w:rStyle w:val="cm-keyword"/>
+          <w:rFonts w:ascii="Courier New" w:hAnsi="Courier New" w:cs="Courier New"/>
+          <w:color w:val="770088"/>
+          <w:sz w:val="20"/>
+          <w:szCs w:val="20"/>
+          <w:shd w:val="clear" w:color="auto" w:fill="E5E5E5"/>
+        </w:rPr>
+        <w:t>AS</w:t>
+      </w:r>
+      <w:r>
+        <w:rPr>
+          <w:rFonts w:ascii="Courier New" w:hAnsi="Courier New" w:cs="Courier New"/>
+          <w:color w:val="444444"/>
+          <w:sz w:val="20"/>
+          <w:szCs w:val="20"/>
+          <w:shd w:val="clear" w:color="auto" w:fill="E5E5E5"/>
+        </w:rPr>
+        <w:t> totalcanciones </w:t>
+      </w:r>
+      <w:r>
+        <w:rPr>
+          <w:rStyle w:val="cm-keyword"/>
+          <w:rFonts w:ascii="Courier New" w:hAnsi="Courier New" w:cs="Courier New"/>
+          <w:color w:val="770088"/>
+          <w:sz w:val="20"/>
+          <w:szCs w:val="20"/>
+          <w:shd w:val="clear" w:color="auto" w:fill="E5E5E5"/>
+        </w:rPr>
+        <w:t>FROM</w:t>
+      </w:r>
+      <w:r>
+        <w:rPr>
+          <w:rFonts w:ascii="Courier New" w:hAnsi="Courier New" w:cs="Courier New"/>
+          <w:color w:val="444444"/>
+          <w:sz w:val="20"/>
+          <w:szCs w:val="20"/>
+          <w:shd w:val="clear" w:color="auto" w:fill="E5E5E5"/>
+        </w:rPr>
+        <w:t> artistas </w:t>
+      </w:r>
+      <w:r>
+        <w:rPr>
+          <w:rStyle w:val="cm-keyword"/>
+          <w:rFonts w:ascii="Courier New" w:hAnsi="Courier New" w:cs="Courier New"/>
+          <w:color w:val="770088"/>
+          <w:sz w:val="20"/>
+          <w:szCs w:val="20"/>
+          <w:shd w:val="clear" w:color="auto" w:fill="E5E5E5"/>
+        </w:rPr>
+        <w:t>INNER</w:t>
+      </w:r>
+      <w:r>
+        <w:rPr>
+          <w:rFonts w:ascii="Courier New" w:hAnsi="Courier New" w:cs="Courier New"/>
+          <w:color w:val="444444"/>
+          <w:sz w:val="20"/>
+          <w:szCs w:val="20"/>
+          <w:shd w:val="clear" w:color="auto" w:fill="E5E5E5"/>
+        </w:rPr>
+        <w:t> </w:t>
+      </w:r>
+      <w:r>
+        <w:rPr>
+          <w:rStyle w:val="cm-keyword"/>
+          <w:rFonts w:ascii="Courier New" w:hAnsi="Courier New" w:cs="Courier New"/>
+          <w:color w:val="770088"/>
+          <w:sz w:val="20"/>
+          <w:szCs w:val="20"/>
+          <w:shd w:val="clear" w:color="auto" w:fill="E5E5E5"/>
+        </w:rPr>
+        <w:t>JOIN</w:t>
+      </w:r>
+      <w:r>
+        <w:rPr>
+          <w:rFonts w:ascii="Courier New" w:hAnsi="Courier New" w:cs="Courier New"/>
+          <w:color w:val="444444"/>
+          <w:sz w:val="20"/>
+          <w:szCs w:val="20"/>
+          <w:shd w:val="clear" w:color="auto" w:fill="E5E5E5"/>
+        </w:rPr>
+        <w:t> canciones </w:t>
+      </w:r>
+      <w:r>
+        <w:rPr>
+          <w:rStyle w:val="cm-keyword"/>
+          <w:rFonts w:ascii="Courier New" w:hAnsi="Courier New" w:cs="Courier New"/>
+          <w:color w:val="770088"/>
+          <w:sz w:val="20"/>
+          <w:szCs w:val="20"/>
+          <w:shd w:val="clear" w:color="auto" w:fill="E5E5E5"/>
+        </w:rPr>
+        <w:t>ON</w:t>
+      </w:r>
+      <w:r>
+        <w:rPr>
+          <w:rFonts w:ascii="Courier New" w:hAnsi="Courier New" w:cs="Courier New"/>
+          <w:color w:val="444444"/>
+          <w:sz w:val="20"/>
+          <w:szCs w:val="20"/>
+          <w:shd w:val="clear" w:color="auto" w:fill="E5E5E5"/>
+        </w:rPr>
+        <w:t> canciones</w:t>
+      </w:r>
+      <w:r>
+        <w:rPr>
+          <w:rStyle w:val="cm-variable-2"/>
+          <w:rFonts w:ascii="Courier New" w:hAnsi="Courier New" w:cs="Courier New"/>
+          <w:color w:val="0055AA"/>
+          <w:sz w:val="20"/>
+          <w:szCs w:val="20"/>
+          <w:shd w:val="clear" w:color="auto" w:fill="E5E5E5"/>
+        </w:rPr>
+        <w:t>.artista_id</w:t>
+      </w:r>
+      <w:r>
+        <w:rPr>
+          <w:rStyle w:val="cm-operator"/>
+          <w:rFonts w:ascii="Courier New" w:hAnsi="Courier New" w:cs="Courier New"/>
+          <w:color w:val="FF00FF"/>
+          <w:sz w:val="20"/>
+          <w:szCs w:val="20"/>
+          <w:shd w:val="clear" w:color="auto" w:fill="E5E5E5"/>
+        </w:rPr>
+        <w:t>=</w:t>
+      </w:r>
+      <w:r>
+        <w:rPr>
+          <w:rFonts w:ascii="Courier New" w:hAnsi="Courier New" w:cs="Courier New"/>
+          <w:color w:val="444444"/>
+          <w:sz w:val="20"/>
+          <w:szCs w:val="20"/>
+          <w:shd w:val="clear" w:color="auto" w:fill="E5E5E5"/>
+        </w:rPr>
+        <w:t>artistas</w:t>
+      </w:r>
+      <w:r>
+        <w:rPr>
+          <w:rStyle w:val="cm-variable-2"/>
+          <w:rFonts w:ascii="Courier New" w:hAnsi="Courier New" w:cs="Courier New"/>
+          <w:color w:val="0055AA"/>
+          <w:sz w:val="20"/>
+          <w:szCs w:val="20"/>
+          <w:shd w:val="clear" w:color="auto" w:fill="E5E5E5"/>
+        </w:rPr>
+        <w:t>.id</w:t>
+      </w:r>
+      <w:r>
+        <w:rPr>
+          <w:rFonts w:ascii="Courier New" w:hAnsi="Courier New" w:cs="Courier New"/>
+          <w:color w:val="444444"/>
+          <w:sz w:val="20"/>
+          <w:szCs w:val="20"/>
+          <w:shd w:val="clear" w:color="auto" w:fill="E5E5E5"/>
+        </w:rPr>
+        <w:t> </w:t>
+      </w:r>
+      <w:r>
+        <w:rPr>
+          <w:rStyle w:val="cm-keyword"/>
+          <w:rFonts w:ascii="Courier New" w:hAnsi="Courier New" w:cs="Courier New"/>
+          <w:color w:val="770088"/>
+          <w:sz w:val="20"/>
+          <w:szCs w:val="20"/>
+          <w:shd w:val="clear" w:color="auto" w:fill="E5E5E5"/>
+        </w:rPr>
+        <w:t>GROUP</w:t>
+      </w:r>
+      <w:r>
+        <w:rPr>
+          <w:rFonts w:ascii="Courier New" w:hAnsi="Courier New" w:cs="Courier New"/>
+          <w:color w:val="444444"/>
+          <w:sz w:val="20"/>
+          <w:szCs w:val="20"/>
+          <w:shd w:val="clear" w:color="auto" w:fill="E5E5E5"/>
+        </w:rPr>
+        <w:t> </w:t>
+      </w:r>
+      <w:r>
+        <w:rPr>
+          <w:rStyle w:val="cm-keyword"/>
+          <w:rFonts w:ascii="Courier New" w:hAnsi="Courier New" w:cs="Courier New"/>
+          <w:color w:val="770088"/>
+          <w:sz w:val="20"/>
+          <w:szCs w:val="20"/>
+          <w:shd w:val="clear" w:color="auto" w:fill="E5E5E5"/>
+        </w:rPr>
+        <w:t>BY</w:t>
+      </w:r>
+      <w:r>
+        <w:rPr>
+          <w:rFonts w:ascii="Courier New" w:hAnsi="Courier New" w:cs="Courier New"/>
+          <w:color w:val="444444"/>
+          <w:sz w:val="20"/>
+          <w:szCs w:val="20"/>
+          <w:shd w:val="clear" w:color="auto" w:fill="E5E5E5"/>
+        </w:rPr>
+        <w:t> artistas</w:t>
+      </w:r>
+      <w:r>
+        <w:rPr>
+          <w:rStyle w:val="cm-variable-2"/>
+          <w:rFonts w:ascii="Courier New" w:hAnsi="Courier New" w:cs="Courier New"/>
+          <w:color w:val="0055AA"/>
+          <w:sz w:val="20"/>
+          <w:szCs w:val="20"/>
+          <w:shd w:val="clear" w:color="auto" w:fill="E5E5E5"/>
+        </w:rPr>
+        <w:t>.nombre</w:t>
+      </w:r>
+      <w:r>
+        <w:rPr>
+          <w:rFonts w:ascii="Courier New" w:hAnsi="Courier New" w:cs="Courier New"/>
+          <w:color w:val="444444"/>
+          <w:sz w:val="20"/>
+          <w:szCs w:val="20"/>
+          <w:shd w:val="clear" w:color="auto" w:fill="E5E5E5"/>
+        </w:rPr>
+        <w:t> </w:t>
+      </w:r>
+      <w:r>
+        <w:rPr>
+          <w:rStyle w:val="cm-keyword"/>
+          <w:rFonts w:ascii="Courier New" w:hAnsi="Courier New" w:cs="Courier New"/>
+          <w:color w:val="770088"/>
+          <w:sz w:val="20"/>
+          <w:szCs w:val="20"/>
+          <w:shd w:val="clear" w:color="auto" w:fill="E5E5E5"/>
+        </w:rPr>
+        <w:t>ORDER</w:t>
+      </w:r>
+      <w:r>
+        <w:rPr>
+          <w:rFonts w:ascii="Courier New" w:hAnsi="Courier New" w:cs="Courier New"/>
+          <w:color w:val="444444"/>
+          <w:sz w:val="20"/>
+          <w:szCs w:val="20"/>
+          <w:shd w:val="clear" w:color="auto" w:fill="E5E5E5"/>
+        </w:rPr>
+        <w:t> </w:t>
+      </w:r>
+      <w:r>
+        <w:rPr>
+          <w:rStyle w:val="cm-keyword"/>
+          <w:rFonts w:ascii="Courier New" w:hAnsi="Courier New" w:cs="Courier New"/>
+          <w:color w:val="770088"/>
+          <w:sz w:val="20"/>
+          <w:szCs w:val="20"/>
+          <w:shd w:val="clear" w:color="auto" w:fill="E5E5E5"/>
+        </w:rPr>
+        <w:t>BY</w:t>
+      </w:r>
+      <w:r>
+        <w:rPr>
+          <w:rFonts w:ascii="Courier New" w:hAnsi="Courier New" w:cs="Courier New"/>
+          <w:color w:val="444444"/>
+          <w:sz w:val="20"/>
+          <w:szCs w:val="20"/>
+          <w:shd w:val="clear" w:color="auto" w:fill="E5E5E5"/>
+        </w:rPr>
+        <w:t> totalcanciones </w:t>
+      </w:r>
+      <w:r>
+        <w:rPr>
+          <w:rStyle w:val="cm-keyword"/>
+          <w:rFonts w:ascii="Courier New" w:hAnsi="Courier New" w:cs="Courier New"/>
+          <w:color w:val="770088"/>
+          <w:sz w:val="20"/>
+          <w:szCs w:val="20"/>
+          <w:shd w:val="clear" w:color="auto" w:fill="E5E5E5"/>
+        </w:rPr>
+        <w:t>DESC</w:t>
+      </w:r>
+      <w:r>
+        <w:rPr>
+          <w:rFonts w:ascii="Courier New" w:hAnsi="Courier New" w:cs="Courier New"/>
+          <w:color w:val="444444"/>
+          <w:sz w:val="20"/>
+          <w:szCs w:val="20"/>
+          <w:shd w:val="clear" w:color="auto" w:fill="E5E5E5"/>
+        </w:rPr>
+        <w:t> </w:t>
+      </w:r>
+      <w:r>
+        <w:rPr>
+          <w:rStyle w:val="cm-keyword"/>
+          <w:rFonts w:ascii="Courier New" w:hAnsi="Courier New" w:cs="Courier New"/>
+          <w:color w:val="770088"/>
+          <w:sz w:val="20"/>
+          <w:szCs w:val="20"/>
+          <w:shd w:val="clear" w:color="auto" w:fill="E5E5E5"/>
+        </w:rPr>
+        <w:t>LIMIT</w:t>
+      </w:r>
+      <w:r>
+        <w:rPr>
+          <w:rFonts w:ascii="Courier New" w:hAnsi="Courier New" w:cs="Courier New"/>
+          <w:color w:val="444444"/>
+          <w:sz w:val="20"/>
+          <w:szCs w:val="20"/>
+          <w:shd w:val="clear" w:color="auto" w:fill="E5E5E5"/>
+        </w:rPr>
+        <w:t> </w:t>
+      </w:r>
+      <w:r>
+        <w:rPr>
+          <w:rStyle w:val="cm-number"/>
+          <w:rFonts w:ascii="Courier New" w:hAnsi="Courier New" w:cs="Courier New"/>
+          <w:color w:val="116644"/>
+          <w:sz w:val="20"/>
+          <w:szCs w:val="20"/>
+          <w:shd w:val="clear" w:color="auto" w:fill="E5E5E5"/>
+        </w:rPr>
+        <w:t>1</w:t>
+      </w:r>
+      <w:r>
+        <w:rPr>
+          <w:rStyle w:val="cm-punctuation"/>
+          <w:rFonts w:ascii="Courier New" w:hAnsi="Courier New" w:cs="Courier New"/>
+          <w:color w:val="444444"/>
+          <w:sz w:val="20"/>
+          <w:szCs w:val="20"/>
+          <w:shd w:val="clear" w:color="auto" w:fill="E5E5E5"/>
+        </w:rPr>
+        <w:t>;</w:t>
+      </w:r>
+    </w:p>
+    <w:p>
+      <w:pPr>
+        <w:rPr>
+          <w:sz w:val="28"/>
+        </w:rPr>
+      </w:pPr>
+    </w:p>
+    <w:p>
+      <w:pPr>
+        <w:rPr>
+          <w:sz w:val="28"/>
+        </w:rPr>
+      </w:pPr>
+      <w:r>
+        <w:rPr>
+          <w:sz w:val="28"/>
+        </w:rPr>
+        <w:t>#10 Listar el usuario con más canciones favoritas y el total de canciones</w:t>
+      </w:r>
+    </w:p>
+    <w:p>
+      <w:pPr>
+        <w:rPr>
+          <w:sz w:val="28"/>
+        </w:rPr>
+      </w:pPr>
+      <w:r>
+        <w:rPr>
+          <w:noProof/>
+          <w:lang w:eastAsia="es-MX"/>
+        </w:rPr>
+        <w:drawing>
+          <wp:anchor distT="0" distB="0" distL="114300" distR="114300" simplePos="0" relativeHeight="251667456" behindDoc="0" locked="0" layoutInCell="1" allowOverlap="1" wp14:anchorId="6A074E37" wp14:editId="47FE1F14">
+            <wp:simplePos x="0" y="0"/>
+            <wp:positionH relativeFrom="margin">
+              <wp:align>center</wp:align>
+            </wp:positionH>
+            <wp:positionV relativeFrom="paragraph">
+              <wp:posOffset>575310</wp:posOffset>
+            </wp:positionV>
+            <wp:extent cx="4951095" cy="2783840"/>
+            <wp:effectExtent l="0" t="0" r="1905" b="0"/>
+            <wp:wrapSquare wrapText="bothSides"/>
+            <wp:docPr id="10" name="Imagen 10"/>
+            <wp:cNvGraphicFramePr>
+              <a:graphicFrameLocks xmlns:a="http://schemas.openxmlformats.org/drawingml/2006/main" noChangeAspect="1"/>
+            </wp:cNvGraphicFramePr>
+            <a:graphic xmlns:a="http://schemas.openxmlformats.org/drawingml/2006/main">
+              <a:graphicData uri="http://schemas.openxmlformats.org/drawingml/2006/picture">
+                <pic:pic xmlns:pic="http://schemas.openxmlformats.org/drawingml/2006/picture">
+                  <pic:nvPicPr>
+                    <pic:cNvPr id="1" name=""/>
+                    <pic:cNvPicPr/>
+                  </pic:nvPicPr>
+                  <pic:blipFill>
+                    <a:blip r:embed="rId27" cstate="print">
+                      <a:extLst>
+                        <a:ext uri="{28A0092B-C50C-407E-A947-70E740481C1C}">
+                          <a14:useLocalDpi xmlns:a14="http://schemas.microsoft.com/office/drawing/2010/main" val="0"/>
+                        </a:ext>
+                      </a:extLst>
+                    </a:blip>
+                    <a:stretch>
+                      <a:fillRect/>
+                    </a:stretch>
+                  </pic:blipFill>
+                  <pic:spPr>
+                    <a:xfrm>
+                      <a:off x="0" y="0"/>
+                      <a:ext cx="4951095" cy="2783840"/>
+                    </a:xfrm>
+                    <a:prstGeom prst="rect">
+                      <a:avLst/>
+                    </a:prstGeom>
+                  </pic:spPr>
+                </pic:pic>
+              </a:graphicData>
+            </a:graphic>
+            <wp14:sizeRelH relativeFrom="margin">
+              <wp14:pctWidth>0</wp14:pctWidth>
+            </wp14:sizeRelH>
+            <wp14:sizeRelV relativeFrom="margin">
+              <wp14:pctHeight>0</wp14:pctHeight>
+            </wp14:sizeRelV>
+          </wp:anchor>
+        </w:drawing>
+      </w:r>
+      <w:hyperlink r:id="rId28" w:tgtFrame="mysql_doc" w:history="1">
+        <w:r>
+          <w:rPr>
+            <w:rStyle w:val="Hipervnculo"/>
+            <w:rFonts w:ascii="Courier New" w:hAnsi="Courier New" w:cs="Courier New"/>
+            <w:sz w:val="20"/>
+            <w:szCs w:val="20"/>
+            <w:shd w:val="clear" w:color="auto" w:fill="E5E5E5"/>
+          </w:rPr>
+          <w:t>SELECT</w:t>
+        </w:r>
+      </w:hyperlink>
+      <w:r>
+        <w:rPr>
+          <w:rFonts w:ascii="Courier New" w:hAnsi="Courier New" w:cs="Courier New"/>
+          <w:color w:val="444444"/>
+          <w:sz w:val="20"/>
+          <w:szCs w:val="20"/>
+          <w:shd w:val="clear" w:color="auto" w:fill="E5E5E5"/>
+        </w:rPr>
+        <w:t> usuarios</w:t>
+      </w:r>
+      <w:r>
+        <w:rPr>
+          <w:rStyle w:val="cm-variable-2"/>
+          <w:rFonts w:ascii="Courier New" w:hAnsi="Courier New" w:cs="Courier New"/>
+          <w:color w:val="0055AA"/>
+          <w:sz w:val="20"/>
+          <w:szCs w:val="20"/>
+          <w:shd w:val="clear" w:color="auto" w:fill="E5E5E5"/>
+        </w:rPr>
+        <w:t>.nombre</w:t>
+      </w:r>
+      <w:r>
+        <w:rPr>
+          <w:rStyle w:val="cm-punctuation"/>
+          <w:rFonts w:ascii="Courier New" w:hAnsi="Courier New" w:cs="Courier New"/>
+          <w:color w:val="444444"/>
+          <w:sz w:val="20"/>
+          <w:szCs w:val="20"/>
+          <w:shd w:val="clear" w:color="auto" w:fill="E5E5E5"/>
+        </w:rPr>
+        <w:t>,</w:t>
+      </w:r>
+      <w:r>
+        <w:rPr>
+          <w:rFonts w:ascii="Courier New" w:hAnsi="Courier New" w:cs="Courier New"/>
+          <w:color w:val="444444"/>
+          <w:sz w:val="20"/>
+          <w:szCs w:val="20"/>
+          <w:shd w:val="clear" w:color="auto" w:fill="E5E5E5"/>
+        </w:rPr>
+        <w:t> </w:t>
+      </w:r>
+      <w:hyperlink r:id="rId29" w:tgtFrame="mysql_doc" w:history="1">
+        <w:r>
+          <w:rPr>
+            <w:rStyle w:val="Hipervnculo"/>
+            <w:rFonts w:ascii="Courier New" w:hAnsi="Courier New" w:cs="Courier New"/>
+            <w:sz w:val="20"/>
+            <w:szCs w:val="20"/>
+            <w:shd w:val="clear" w:color="auto" w:fill="E5E5E5"/>
+          </w:rPr>
+          <w:t>COUNT</w:t>
+        </w:r>
+      </w:hyperlink>
+      <w:r>
+        <w:rPr>
+          <w:rStyle w:val="cm-bracket"/>
+          <w:rFonts w:ascii="Courier New" w:hAnsi="Courier New" w:cs="Courier New"/>
+          <w:color w:val="999977"/>
+          <w:sz w:val="20"/>
+          <w:szCs w:val="20"/>
+          <w:shd w:val="clear" w:color="auto" w:fill="E5E5E5"/>
+        </w:rPr>
+        <w:t>(</w:t>
+      </w:r>
+      <w:r>
+        <w:rPr>
+          <w:rStyle w:val="cm-operator"/>
+          <w:rFonts w:ascii="Courier New" w:hAnsi="Courier New" w:cs="Courier New"/>
+          <w:color w:val="FF00FF"/>
+          <w:sz w:val="20"/>
+          <w:szCs w:val="20"/>
+          <w:shd w:val="clear" w:color="auto" w:fill="E5E5E5"/>
+        </w:rPr>
+        <w:t>*</w:t>
+      </w:r>
+      <w:r>
+        <w:rPr>
+          <w:rStyle w:val="cm-bracket"/>
+          <w:rFonts w:ascii="Courier New" w:hAnsi="Courier New" w:cs="Courier New"/>
+          <w:color w:val="999977"/>
+          <w:sz w:val="20"/>
+          <w:szCs w:val="20"/>
+          <w:shd w:val="clear" w:color="auto" w:fill="E5E5E5"/>
+        </w:rPr>
+        <w:t>)</w:t>
+      </w:r>
+      <w:r>
+        <w:rPr>
+          <w:rFonts w:ascii="Courier New" w:hAnsi="Courier New" w:cs="Courier New"/>
+          <w:color w:val="444444"/>
+          <w:sz w:val="20"/>
+          <w:szCs w:val="20"/>
+          <w:shd w:val="clear" w:color="auto" w:fill="E5E5E5"/>
+        </w:rPr>
+        <w:t> </w:t>
+      </w:r>
+      <w:r>
+        <w:rPr>
+          <w:rStyle w:val="cm-keyword"/>
+          <w:rFonts w:ascii="Courier New" w:hAnsi="Courier New" w:cs="Courier New"/>
+          <w:color w:val="770088"/>
+          <w:sz w:val="20"/>
+          <w:szCs w:val="20"/>
+          <w:shd w:val="clear" w:color="auto" w:fill="E5E5E5"/>
+        </w:rPr>
+        <w:t>AS</w:t>
+      </w:r>
+      <w:r>
+        <w:rPr>
+          <w:rFonts w:ascii="Courier New" w:hAnsi="Courier New" w:cs="Courier New"/>
+          <w:color w:val="444444"/>
+          <w:sz w:val="20"/>
+          <w:szCs w:val="20"/>
+          <w:shd w:val="clear" w:color="auto" w:fill="E5E5E5"/>
+        </w:rPr>
+        <w:t> fav </w:t>
+      </w:r>
+      <w:r>
+        <w:rPr>
+          <w:rStyle w:val="cm-keyword"/>
+          <w:rFonts w:ascii="Courier New" w:hAnsi="Courier New" w:cs="Courier New"/>
+          <w:color w:val="770088"/>
+          <w:sz w:val="20"/>
+          <w:szCs w:val="20"/>
+          <w:shd w:val="clear" w:color="auto" w:fill="E5E5E5"/>
+        </w:rPr>
+        <w:t>FROM</w:t>
+      </w:r>
+      <w:r>
+        <w:rPr>
+          <w:rFonts w:ascii="Courier New" w:hAnsi="Courier New" w:cs="Courier New"/>
+          <w:color w:val="444444"/>
+          <w:sz w:val="20"/>
+          <w:szCs w:val="20"/>
+          <w:shd w:val="clear" w:color="auto" w:fill="E5E5E5"/>
+        </w:rPr>
+        <w:t> usuarios </w:t>
+      </w:r>
+      <w:r>
+        <w:rPr>
+          <w:rStyle w:val="cm-keyword"/>
+          <w:rFonts w:ascii="Courier New" w:hAnsi="Courier New" w:cs="Courier New"/>
+          <w:color w:val="770088"/>
+          <w:sz w:val="20"/>
+          <w:szCs w:val="20"/>
+          <w:shd w:val="clear" w:color="auto" w:fill="E5E5E5"/>
+        </w:rPr>
+        <w:t>INNER</w:t>
+      </w:r>
+      <w:r>
+        <w:rPr>
+          <w:rFonts w:ascii="Courier New" w:hAnsi="Courier New" w:cs="Courier New"/>
+          <w:color w:val="444444"/>
+          <w:sz w:val="20"/>
+          <w:szCs w:val="20"/>
+          <w:shd w:val="clear" w:color="auto" w:fill="E5E5E5"/>
+        </w:rPr>
+        <w:t> </w:t>
+      </w:r>
+      <w:r>
+        <w:rPr>
+          <w:rStyle w:val="cm-keyword"/>
+          <w:rFonts w:ascii="Courier New" w:hAnsi="Courier New" w:cs="Courier New"/>
+          <w:color w:val="770088"/>
+          <w:sz w:val="20"/>
+          <w:szCs w:val="20"/>
+          <w:shd w:val="clear" w:color="auto" w:fill="E5E5E5"/>
+        </w:rPr>
+        <w:t>JOIN</w:t>
+      </w:r>
+      <w:r>
+        <w:rPr>
+          <w:rFonts w:ascii="Courier New" w:hAnsi="Courier New" w:cs="Courier New"/>
+          <w:color w:val="444444"/>
+          <w:sz w:val="20"/>
+          <w:szCs w:val="20"/>
+          <w:shd w:val="clear" w:color="auto" w:fill="E5E5E5"/>
+        </w:rPr>
+        <w:t> favoritas </w:t>
+      </w:r>
+      <w:r>
+        <w:rPr>
+          <w:rStyle w:val="cm-keyword"/>
+          <w:rFonts w:ascii="Courier New" w:hAnsi="Courier New" w:cs="Courier New"/>
+          <w:color w:val="770088"/>
+          <w:sz w:val="20"/>
+          <w:szCs w:val="20"/>
+          <w:shd w:val="clear" w:color="auto" w:fill="E5E5E5"/>
+        </w:rPr>
+        <w:t>ON</w:t>
+      </w:r>
+      <w:r>
+        <w:rPr>
+          <w:rFonts w:ascii="Courier New" w:hAnsi="Courier New" w:cs="Courier New"/>
+          <w:color w:val="444444"/>
+          <w:sz w:val="20"/>
+          <w:szCs w:val="20"/>
+          <w:shd w:val="clear" w:color="auto" w:fill="E5E5E5"/>
+        </w:rPr>
+        <w:t> favoritas</w:t>
+      </w:r>
+      <w:r>
+        <w:rPr>
+          <w:rStyle w:val="cm-variable-2"/>
+          <w:rFonts w:ascii="Courier New" w:hAnsi="Courier New" w:cs="Courier New"/>
+          <w:color w:val="0055AA"/>
+          <w:sz w:val="20"/>
+          <w:szCs w:val="20"/>
+          <w:shd w:val="clear" w:color="auto" w:fill="E5E5E5"/>
+        </w:rPr>
+        <w:t>.usuario_id</w:t>
+      </w:r>
+      <w:r>
+        <w:rPr>
+          <w:rStyle w:val="cm-operator"/>
+          <w:rFonts w:ascii="Courier New" w:hAnsi="Courier New" w:cs="Courier New"/>
+          <w:color w:val="FF00FF"/>
+          <w:sz w:val="20"/>
+          <w:szCs w:val="20"/>
+          <w:shd w:val="clear" w:color="auto" w:fill="E5E5E5"/>
+        </w:rPr>
+        <w:t>=</w:t>
+      </w:r>
+      <w:r>
+        <w:rPr>
+          <w:rFonts w:ascii="Courier New" w:hAnsi="Courier New" w:cs="Courier New"/>
+          <w:color w:val="444444"/>
+          <w:sz w:val="20"/>
+          <w:szCs w:val="20"/>
+          <w:shd w:val="clear" w:color="auto" w:fill="E5E5E5"/>
+        </w:rPr>
+        <w:t>usuarios</w:t>
+      </w:r>
+      <w:r>
+        <w:rPr>
+          <w:rStyle w:val="cm-variable-2"/>
+          <w:rFonts w:ascii="Courier New" w:hAnsi="Courier New" w:cs="Courier New"/>
+          <w:color w:val="0055AA"/>
+          <w:sz w:val="20"/>
+          <w:szCs w:val="20"/>
+          <w:shd w:val="clear" w:color="auto" w:fill="E5E5E5"/>
+        </w:rPr>
+        <w:t>.id</w:t>
+      </w:r>
+      <w:r>
+        <w:rPr>
+          <w:rFonts w:ascii="Courier New" w:hAnsi="Courier New" w:cs="Courier New"/>
+          <w:color w:val="444444"/>
+          <w:sz w:val="20"/>
+          <w:szCs w:val="20"/>
+          <w:shd w:val="clear" w:color="auto" w:fill="E5E5E5"/>
+        </w:rPr>
+        <w:t> </w:t>
+      </w:r>
+      <w:r>
+        <w:rPr>
+          <w:rStyle w:val="cm-keyword"/>
+          <w:rFonts w:ascii="Courier New" w:hAnsi="Courier New" w:cs="Courier New"/>
+          <w:color w:val="770088"/>
+          <w:sz w:val="20"/>
+          <w:szCs w:val="20"/>
+          <w:shd w:val="clear" w:color="auto" w:fill="E5E5E5"/>
+        </w:rPr>
+        <w:t>INNER</w:t>
+      </w:r>
+      <w:r>
+        <w:rPr>
+          <w:rFonts w:ascii="Courier New" w:hAnsi="Courier New" w:cs="Courier New"/>
+          <w:color w:val="444444"/>
+          <w:sz w:val="20"/>
+          <w:szCs w:val="20"/>
+          <w:shd w:val="clear" w:color="auto" w:fill="E5E5E5"/>
+        </w:rPr>
+        <w:t> </w:t>
+      </w:r>
+      <w:r>
+        <w:rPr>
+          <w:rStyle w:val="cm-keyword"/>
+          <w:rFonts w:ascii="Courier New" w:hAnsi="Courier New" w:cs="Courier New"/>
+          <w:color w:val="770088"/>
+          <w:sz w:val="20"/>
+          <w:szCs w:val="20"/>
+          <w:shd w:val="clear" w:color="auto" w:fill="E5E5E5"/>
+        </w:rPr>
+        <w:t>JOIN</w:t>
+      </w:r>
+      <w:r>
+        <w:rPr>
+          <w:rFonts w:ascii="Courier New" w:hAnsi="Courier New" w:cs="Courier New"/>
+          <w:color w:val="444444"/>
+          <w:sz w:val="20"/>
+          <w:szCs w:val="20"/>
+          <w:shd w:val="clear" w:color="auto" w:fill="E5E5E5"/>
+        </w:rPr>
+        <w:t> canciones </w:t>
+      </w:r>
+      <w:r>
+        <w:rPr>
+          <w:rStyle w:val="cm-keyword"/>
+          <w:rFonts w:ascii="Courier New" w:hAnsi="Courier New" w:cs="Courier New"/>
+          <w:color w:val="770088"/>
+          <w:sz w:val="20"/>
+          <w:szCs w:val="20"/>
+          <w:shd w:val="clear" w:color="auto" w:fill="E5E5E5"/>
+        </w:rPr>
+        <w:t>ON</w:t>
+      </w:r>
+      <w:r>
+        <w:rPr>
+          <w:rFonts w:ascii="Courier New" w:hAnsi="Courier New" w:cs="Courier New"/>
+          <w:color w:val="444444"/>
+          <w:sz w:val="20"/>
+          <w:szCs w:val="20"/>
+          <w:shd w:val="clear" w:color="auto" w:fill="E5E5E5"/>
+        </w:rPr>
+        <w:t> canciones</w:t>
+      </w:r>
+      <w:r>
+        <w:rPr>
+          <w:rStyle w:val="cm-variable-2"/>
+          <w:rFonts w:ascii="Courier New" w:hAnsi="Courier New" w:cs="Courier New"/>
+          <w:color w:val="0055AA"/>
+          <w:sz w:val="20"/>
+          <w:szCs w:val="20"/>
+          <w:shd w:val="clear" w:color="auto" w:fill="E5E5E5"/>
+        </w:rPr>
+        <w:t>.id</w:t>
+      </w:r>
+      <w:r>
+        <w:rPr>
+          <w:rStyle w:val="cm-operator"/>
+          <w:rFonts w:ascii="Courier New" w:hAnsi="Courier New" w:cs="Courier New"/>
+          <w:color w:val="FF00FF"/>
+          <w:sz w:val="20"/>
+          <w:szCs w:val="20"/>
+          <w:shd w:val="clear" w:color="auto" w:fill="E5E5E5"/>
+        </w:rPr>
+        <w:t>=</w:t>
+      </w:r>
+      <w:r>
+        <w:rPr>
+          <w:rFonts w:ascii="Courier New" w:hAnsi="Courier New" w:cs="Courier New"/>
+          <w:color w:val="444444"/>
+          <w:sz w:val="20"/>
+          <w:szCs w:val="20"/>
+          <w:shd w:val="clear" w:color="auto" w:fill="E5E5E5"/>
+        </w:rPr>
+        <w:t>favoritas</w:t>
+      </w:r>
+      <w:r>
+        <w:rPr>
+          <w:rStyle w:val="cm-variable-2"/>
+          <w:rFonts w:ascii="Courier New" w:hAnsi="Courier New" w:cs="Courier New"/>
+          <w:color w:val="0055AA"/>
+          <w:sz w:val="20"/>
+          <w:szCs w:val="20"/>
+          <w:shd w:val="clear" w:color="auto" w:fill="E5E5E5"/>
+        </w:rPr>
+        <w:t>.cancion_id</w:t>
+      </w:r>
+      <w:r>
+        <w:rPr>
+          <w:rFonts w:ascii="Courier New" w:hAnsi="Courier New" w:cs="Courier New"/>
+          <w:color w:val="444444"/>
+          <w:sz w:val="20"/>
+          <w:szCs w:val="20"/>
+          <w:shd w:val="clear" w:color="auto" w:fill="E5E5E5"/>
+        </w:rPr>
+        <w:t> </w:t>
+      </w:r>
+      <w:r>
+        <w:rPr>
+          <w:rStyle w:val="cm-keyword"/>
+          <w:rFonts w:ascii="Courier New" w:hAnsi="Courier New" w:cs="Courier New"/>
+          <w:color w:val="770088"/>
+          <w:sz w:val="20"/>
+          <w:szCs w:val="20"/>
+          <w:shd w:val="clear" w:color="auto" w:fill="E5E5E5"/>
+        </w:rPr>
+        <w:t>GROUP</w:t>
+      </w:r>
+      <w:r>
+        <w:rPr>
+          <w:rFonts w:ascii="Courier New" w:hAnsi="Courier New" w:cs="Courier New"/>
+          <w:color w:val="444444"/>
+          <w:sz w:val="20"/>
+          <w:szCs w:val="20"/>
+          <w:shd w:val="clear" w:color="auto" w:fill="E5E5E5"/>
+        </w:rPr>
+        <w:t> </w:t>
+      </w:r>
+      <w:r>
+        <w:rPr>
+          <w:rStyle w:val="cm-keyword"/>
+          <w:rFonts w:ascii="Courier New" w:hAnsi="Courier New" w:cs="Courier New"/>
+          <w:color w:val="770088"/>
+          <w:sz w:val="20"/>
+          <w:szCs w:val="20"/>
+          <w:shd w:val="clear" w:color="auto" w:fill="E5E5E5"/>
+        </w:rPr>
+        <w:t>BY</w:t>
+      </w:r>
+      <w:r>
+        <w:rPr>
+          <w:rFonts w:ascii="Courier New" w:hAnsi="Courier New" w:cs="Courier New"/>
+          <w:color w:val="444444"/>
+          <w:sz w:val="20"/>
+          <w:szCs w:val="20"/>
+          <w:shd w:val="clear" w:color="auto" w:fill="E5E5E5"/>
+        </w:rPr>
+        <w:t> usuarios</w:t>
+      </w:r>
+      <w:r>
+        <w:rPr>
+          <w:rStyle w:val="cm-variable-2"/>
+          <w:rFonts w:ascii="Courier New" w:hAnsi="Courier New" w:cs="Courier New"/>
+          <w:color w:val="0055AA"/>
+          <w:sz w:val="20"/>
+          <w:szCs w:val="20"/>
+          <w:shd w:val="clear" w:color="auto" w:fill="E5E5E5"/>
+        </w:rPr>
+        <w:t>.nombre</w:t>
+      </w:r>
+      <w:r>
+        <w:rPr>
+          <w:rFonts w:ascii="Courier New" w:hAnsi="Courier New" w:cs="Courier New"/>
+          <w:color w:val="444444"/>
+          <w:sz w:val="20"/>
+          <w:szCs w:val="20"/>
+          <w:shd w:val="clear" w:color="auto" w:fill="E5E5E5"/>
+        </w:rPr>
+        <w:t> </w:t>
+      </w:r>
+      <w:r>
+        <w:rPr>
+          <w:rStyle w:val="cm-keyword"/>
+          <w:rFonts w:ascii="Courier New" w:hAnsi="Courier New" w:cs="Courier New"/>
+          <w:color w:val="770088"/>
+          <w:sz w:val="20"/>
+          <w:szCs w:val="20"/>
+          <w:shd w:val="clear" w:color="auto" w:fill="E5E5E5"/>
+        </w:rPr>
+        <w:t>ORDER</w:t>
+      </w:r>
+      <w:r>
+        <w:rPr>
+          <w:rFonts w:ascii="Courier New" w:hAnsi="Courier New" w:cs="Courier New"/>
+          <w:color w:val="444444"/>
+          <w:sz w:val="20"/>
+          <w:szCs w:val="20"/>
+          <w:shd w:val="clear" w:color="auto" w:fill="E5E5E5"/>
+        </w:rPr>
+        <w:t> </w:t>
+      </w:r>
+      <w:r>
+        <w:rPr>
+          <w:rStyle w:val="cm-keyword"/>
+          <w:rFonts w:ascii="Courier New" w:hAnsi="Courier New" w:cs="Courier New"/>
+          <w:color w:val="770088"/>
+          <w:sz w:val="20"/>
+          <w:szCs w:val="20"/>
+          <w:shd w:val="clear" w:color="auto" w:fill="E5E5E5"/>
+        </w:rPr>
+        <w:t>BY</w:t>
+      </w:r>
+      <w:r>
+        <w:rPr>
+          <w:rFonts w:ascii="Courier New" w:hAnsi="Courier New" w:cs="Courier New"/>
+          <w:color w:val="444444"/>
+          <w:sz w:val="20"/>
+          <w:szCs w:val="20"/>
+          <w:shd w:val="clear" w:color="auto" w:fill="E5E5E5"/>
+        </w:rPr>
+        <w:t> fav </w:t>
+      </w:r>
+      <w:r>
+        <w:rPr>
+          <w:rStyle w:val="cm-keyword"/>
+          <w:rFonts w:ascii="Courier New" w:hAnsi="Courier New" w:cs="Courier New"/>
+          <w:color w:val="770088"/>
+          <w:sz w:val="20"/>
+          <w:szCs w:val="20"/>
+          <w:shd w:val="clear" w:color="auto" w:fill="E5E5E5"/>
+        </w:rPr>
+        <w:t>DESC</w:t>
+      </w:r>
+      <w:r>
+        <w:rPr>
+          <w:rFonts w:ascii="Courier New" w:hAnsi="Courier New" w:cs="Courier New"/>
+          <w:color w:val="444444"/>
+          <w:sz w:val="20"/>
+          <w:szCs w:val="20"/>
+          <w:shd w:val="clear" w:color="auto" w:fill="E5E5E5"/>
+        </w:rPr>
+        <w:t> </w:t>
+      </w:r>
+      <w:r>
+        <w:rPr>
+          <w:rStyle w:val="cm-keyword"/>
+          <w:rFonts w:ascii="Courier New" w:hAnsi="Courier New" w:cs="Courier New"/>
+          <w:color w:val="770088"/>
+          <w:sz w:val="20"/>
+          <w:szCs w:val="20"/>
+          <w:shd w:val="clear" w:color="auto" w:fill="E5E5E5"/>
+        </w:rPr>
+        <w:t>LIMIT</w:t>
+      </w:r>
+      <w:r>
+        <w:rPr>
+          <w:rFonts w:ascii="Courier New" w:hAnsi="Courier New" w:cs="Courier New"/>
+          <w:color w:val="444444"/>
+          <w:sz w:val="20"/>
+          <w:szCs w:val="20"/>
+          <w:shd w:val="clear" w:color="auto" w:fill="E5E5E5"/>
+        </w:rPr>
+        <w:t> </w:t>
+      </w:r>
+      <w:r>
+        <w:rPr>
+          <w:rStyle w:val="cm-number"/>
+          <w:rFonts w:ascii="Courier New" w:hAnsi="Courier New" w:cs="Courier New"/>
+          <w:color w:val="116644"/>
+          <w:sz w:val="20"/>
+          <w:szCs w:val="20"/>
+          <w:shd w:val="clear" w:color="auto" w:fill="E5E5E5"/>
+        </w:rPr>
+        <w:t>1</w:t>
+      </w:r>
+      <w:r>
+        <w:rPr>
+          <w:rStyle w:val="cm-punctuation"/>
+          <w:rFonts w:ascii="Courier New" w:hAnsi="Courier New" w:cs="Courier New"/>
+          <w:color w:val="444444"/>
+          <w:sz w:val="20"/>
+          <w:szCs w:val="20"/>
+          <w:shd w:val="clear" w:color="auto" w:fill="E5E5E5"/>
+        </w:rPr>
+        <w:t>;</w:t>
+      </w:r>
+      <w:bookmarkStart w:id="0" w:name="_GoBack"/>
+      <w:bookmarkEnd w:id="0"/>
+    </w:p>
+    <w:p>
+      <w:pPr>
+        <w:rPr>
+          <w:sz w:val="28"/>
+        </w:rPr>
+      </w:pPr>
+    </w:p>
+    <w:p>
+      <w:pPr>
+        <w:rPr>
+          <w:sz w:val="28"/>
+        </w:rPr>
+      </w:pPr>
+    </w:p>
+    <w:p>
+      <w:pPr>
+        <w:rPr>
+          <w:sz w:val="28"/>
         </w:rPr>
       </w:pPr>
     </w:p>
@@ -4308,7 +5479,7 @@
 </file>
 
 <file path=word/styles.xml><?xml version="1.0" encoding="utf-8"?>
-<w:styles xmlns:mc="http://schemas.openxmlformats.org/markup-compatibility/2006" xmlns:r="http://schemas.openxmlformats.org/officeDocument/2006/relationships" xmlns:w="http://schemas.openxmlformats.org/wordprocessingml/2006/main" xmlns:w14="http://schemas.microsoft.com/office/word/2010/wordml" xmlns:w15="http://schemas.microsoft.com/office/word/2012/wordml" xmlns:w16cex="http://schemas.microsoft.com/office/word/2018/wordml/cex" xmlns:w16cid="http://schemas.microsoft.com/office/word/2016/wordml/cid" xmlns:w16="http://schemas.microsoft.com/office/word/2018/wordml" xmlns:w16sdtdh="http://schemas.microsoft.com/office/word/2020/wordml/sdtdatahash" xmlns:w16se="http://schemas.microsoft.com/office/word/2015/wordml/symex" mc:Ignorable="w14 w15 w16se w16cid w16 w16cex w16sdtdh">
+<w:styles xmlns:mc="http://schemas.openxmlformats.org/markup-compatibility/2006" xmlns:r="http://schemas.openxmlformats.org/officeDocument/2006/relationships" xmlns:w="http://schemas.openxmlformats.org/wordprocessingml/2006/main" xmlns:w14="http://schemas.microsoft.com/office/word/2010/wordml" xmlns:w15="http://schemas.microsoft.com/office/word/2012/wordml" xmlns:w16se="http://schemas.microsoft.com/office/word/2015/wordml/symex" mc:Ignorable="w14 w15 w16se">
   <w:docDefaults>
     <w:rPrDefault>
       <w:rPr>
@@ -4324,7 +5495,7 @@
       </w:pPr>
     </w:pPrDefault>
   </w:docDefaults>
-  <w:latentStyles w:defLockedState="0" w:defUIPriority="99" w:defSemiHidden="0" w:defUnhideWhenUsed="0" w:defQFormat="0" w:count="376">
+  <w:latentStyles w:defLockedState="0" w:defUIPriority="99" w:defSemiHidden="0" w:defUnhideWhenUsed="0" w:defQFormat="0" w:count="371">
     <w:lsdException w:name="Normal" w:uiPriority="0" w:qFormat="1"/>
     <w:lsdException w:name="heading 1" w:uiPriority="9" w:qFormat="1"/>
     <w:lsdException w:name="heading 2" w:semiHidden="1" w:uiPriority="9" w:unhideWhenUsed="1" w:qFormat="1"/>
@@ -4430,6 +5601,7 @@
     <w:lsdException w:name="HTML Sample" w:semiHidden="1" w:unhideWhenUsed="1"/>
     <w:lsdException w:name="HTML Typewriter" w:semiHidden="1" w:unhideWhenUsed="1"/>
     <w:lsdException w:name="HTML Variable" w:semiHidden="1" w:unhideWhenUsed="1"/>
+    <w:lsdException w:name="Normal Table" w:semiHidden="1" w:unhideWhenUsed="1"/>
     <w:lsdException w:name="annotation subject" w:semiHidden="1" w:unhideWhenUsed="1"/>
     <w:lsdException w:name="No List" w:semiHidden="1" w:unhideWhenUsed="1"/>
     <w:lsdException w:name="Outline List 1" w:semiHidden="1" w:unhideWhenUsed="1"/>
@@ -4472,8 +5644,11 @@
     <w:lsdException w:name="Table Contemporary" w:semiHidden="1" w:unhideWhenUsed="1"/>
     <w:lsdException w:name="Table Elegant" w:semiHidden="1" w:unhideWhenUsed="1"/>
     <w:lsdException w:name="Table Professional" w:semiHidden="1" w:unhideWhenUsed="1"/>
+    <w:lsdException w:name="Table Subtle 1" w:semiHidden="1" w:unhideWhenUsed="1"/>
     <w:lsdException w:name="Table Subtle 2" w:semiHidden="1" w:unhideWhenUsed="1"/>
     <w:lsdException w:name="Table Web 1" w:semiHidden="1" w:unhideWhenUsed="1"/>
+    <w:lsdException w:name="Table Web 2" w:semiHidden="1" w:unhideWhenUsed="1"/>
+    <w:lsdException w:name="Table Web 3" w:semiHidden="1" w:unhideWhenUsed="1"/>
     <w:lsdException w:name="Balloon Text" w:semiHidden="1" w:unhideWhenUsed="1"/>
     <w:lsdException w:name="Table Grid" w:uiPriority="39"/>
     <w:lsdException w:name="Table Theme" w:semiHidden="1" w:unhideWhenUsed="1"/>
@@ -4692,11 +5867,6 @@
     <w:lsdException w:name="List Table 5 Dark Accent 6" w:uiPriority="50"/>
     <w:lsdException w:name="List Table 6 Colorful Accent 6" w:uiPriority="51"/>
     <w:lsdException w:name="List Table 7 Colorful Accent 6" w:uiPriority="52"/>
-    <w:lsdException w:name="Mention" w:semiHidden="1" w:unhideWhenUsed="1"/>
-    <w:lsdException w:name="Smart Hyperlink" w:semiHidden="1" w:unhideWhenUsed="1"/>
-    <w:lsdException w:name="Hashtag" w:semiHidden="1" w:unhideWhenUsed="1"/>
-    <w:lsdException w:name="Unresolved Mention" w:semiHidden="1" w:unhideWhenUsed="1"/>
-    <w:lsdException w:name="Smart Link" w:semiHidden="1" w:unhideWhenUsed="1"/>
   </w:latentStyles>
   <w:style w:type="paragraph" w:default="1" w:styleId="Normal">
     <w:name w:val="Normal"/>
@@ -5040,7 +6210,7 @@
 </file>
 
 <file path=customXml/itemProps1.xml><?xml version="1.0" encoding="utf-8"?>
-<ds:datastoreItem xmlns:ds="http://schemas.openxmlformats.org/officeDocument/2006/customXml" ds:itemID="{55AEE599-4DF4-4461-A95F-C80B6EC78A27}">
+<ds:datastoreItem xmlns:ds="http://schemas.openxmlformats.org/officeDocument/2006/customXml" ds:itemID="{C6880BB4-D6B8-4175-8A45-2C3DB10762B8}">
   <ds:schemaRefs>
     <ds:schemaRef ds:uri="http://schemas.openxmlformats.org/officeDocument/2006/bibliography"/>
   </ds:schemaRefs>

</xml_diff>